<commit_message>
Deb: Different types of trash collection.
</commit_message>
<xml_diff>
--- a/TrashManagement.docx
+++ b/TrashManagement.docx
@@ -47,7 +47,15 @@
         <w:jc w:val="both"/>
       </w:pPr>
       <w:r>
-        <w:t>Biodegradable: 10 Env Point each.</w:t>
+        <w:t xml:space="preserve">Biodegradable: 10 </w:t>
+      </w:r>
+      <w:proofErr w:type="spellStart"/>
+      <w:r>
+        <w:t>Env</w:t>
+      </w:r>
+      <w:proofErr w:type="spellEnd"/>
+      <w:r>
+        <w:t xml:space="preserve"> Point each.</w:t>
       </w:r>
     </w:p>
     <w:p>
@@ -59,8 +67,21 @@
         </w:numPr>
         <w:jc w:val="both"/>
       </w:pPr>
-      <w:r>
-        <w:t>Plastic : 30 Env Point each.</w:t>
+      <w:proofErr w:type="gramStart"/>
+      <w:r>
+        <w:t>Plastic :</w:t>
+      </w:r>
+      <w:proofErr w:type="gramEnd"/>
+      <w:r>
+        <w:t xml:space="preserve"> 30 </w:t>
+      </w:r>
+      <w:proofErr w:type="spellStart"/>
+      <w:r>
+        <w:t>Env</w:t>
+      </w:r>
+      <w:proofErr w:type="spellEnd"/>
+      <w:r>
+        <w:t xml:space="preserve"> Point each.</w:t>
       </w:r>
     </w:p>
     <w:p>
@@ -73,7 +94,15 @@
         <w:jc w:val="both"/>
       </w:pPr>
       <w:r>
-        <w:t>Radioactive: 100 Env point each (very few will be there, just 1 or 2)</w:t>
+        <w:t xml:space="preserve">Radioactive: 100 </w:t>
+      </w:r>
+      <w:proofErr w:type="spellStart"/>
+      <w:r>
+        <w:t>Env</w:t>
+      </w:r>
+      <w:proofErr w:type="spellEnd"/>
+      <w:r>
+        <w:t xml:space="preserve"> point each (very few will be there, just 1 or 2)</w:t>
       </w:r>
     </w:p>
     <w:p>
@@ -93,6 +122,43 @@
       <w:pPr>
         <w:jc w:val="both"/>
       </w:pPr>
+    </w:p>
+    <w:p>
+      <w:pPr>
+        <w:jc w:val="both"/>
+        <w:rPr>
+          <w:sz w:val="24"/>
+        </w:rPr>
+      </w:pPr>
+      <w:r>
+        <w:rPr>
+          <w:sz w:val="24"/>
+        </w:rPr>
+        <w:t>In</w:t>
+      </w:r>
+      <w:r>
+        <w:rPr>
+          <w:sz w:val="24"/>
+        </w:rPr>
+        <w:t>-</w:t>
+      </w:r>
+      <w:r>
+        <w:rPr>
+          <w:sz w:val="24"/>
+        </w:rPr>
+        <w:t>game Menu to build factories and research facili</w:t>
+      </w:r>
+      <w:r>
+        <w:rPr>
+          <w:sz w:val="24"/>
+        </w:rPr>
+        <w:t>ties: There will be a build-icon. Clicking on it will enlarge the build menu. The menu will display: a) How much resource is left b) options to build different kind of plants. The plant will get built just below the hydrobot position.</w:t>
+      </w:r>
+    </w:p>
+    <w:p>
+      <w:pPr>
+        <w:jc w:val="both"/>
+      </w:pPr>
       <w:r>
         <w:t>More and more t</w:t>
       </w:r>
@@ -135,153 +201,187 @@
         <w:jc w:val="both"/>
       </w:pPr>
       <w:r>
-        <w:t>+ Press Ctrl+Z : Create a plant for processing biodegradable trash.</w:t>
+        <w:t xml:space="preserve">+ Double clicking on </w:t>
+      </w:r>
+      <w:r>
+        <w:t>a plant will drop the collected trash in it.</w:t>
+      </w:r>
+    </w:p>
+    <w:p>
+      <w:pPr>
+        <w:rPr>
+          <w:sz w:val="28"/>
+        </w:rPr>
+      </w:pPr>
+      <w:r>
+        <w:rPr>
+          <w:sz w:val="28"/>
+        </w:rPr>
+        <w:t xml:space="preserve">It takes 50 environment points </w:t>
+      </w:r>
+      <w:r>
+        <w:rPr>
+          <w:sz w:val="28"/>
+        </w:rPr>
+        <w:t xml:space="preserve">and 5 days </w:t>
+      </w:r>
+      <w:r>
+        <w:rPr>
+          <w:sz w:val="28"/>
+        </w:rPr>
+        <w:t xml:space="preserve">to build </w:t>
+      </w:r>
+      <w:r>
+        <w:rPr>
+          <w:sz w:val="28"/>
+        </w:rPr>
+        <w:t xml:space="preserve">a </w:t>
+      </w:r>
+      <w:r>
+        <w:rPr>
+          <w:sz w:val="28"/>
+        </w:rPr>
+        <w:t>plant</w:t>
+      </w:r>
+      <w:r>
+        <w:rPr>
+          <w:sz w:val="28"/>
+        </w:rPr>
+        <w:t>/research facility.</w:t>
+      </w:r>
+    </w:p>
+    <w:p>
+      <w:pPr>
+        <w:rPr>
+          <w:sz w:val="28"/>
+        </w:rPr>
+      </w:pPr>
+      <w:r>
+        <w:rPr>
+          <w:sz w:val="28"/>
+        </w:rPr>
+        <w:t>Plant will generate resources to build more plants or power packs.</w:t>
+      </w:r>
+    </w:p>
+    <w:p>
+      <w:pPr>
+        <w:rPr>
+          <w:sz w:val="28"/>
+        </w:rPr>
+      </w:pPr>
+      <w:r>
+        <w:rPr>
+          <w:sz w:val="28"/>
+        </w:rPr>
+        <w:t>Right click on plant to see options to upgrade. If Research Facility</w:t>
+      </w:r>
+      <w:r>
+        <w:rPr>
+          <w:sz w:val="28"/>
+        </w:rPr>
+        <w:t xml:space="preserve"> is 15 days </w:t>
+      </w:r>
+      <w:proofErr w:type="gramStart"/>
+      <w:r>
+        <w:rPr>
+          <w:sz w:val="28"/>
+        </w:rPr>
+        <w:t>old</w:t>
+      </w:r>
+      <w:r>
+        <w:rPr>
+          <w:sz w:val="28"/>
+        </w:rPr>
+        <w:t>,</w:t>
+      </w:r>
+      <w:proofErr w:type="gramEnd"/>
+      <w:r>
+        <w:rPr>
+          <w:sz w:val="28"/>
+        </w:rPr>
+        <w:t xml:space="preserve"> and 25</w:t>
+      </w:r>
+      <w:r>
+        <w:rPr>
+          <w:sz w:val="28"/>
+        </w:rPr>
+        <w:t xml:space="preserve"> trash has already been processed, level 1 upgrade will be available.</w:t>
+      </w:r>
+      <w:r>
+        <w:rPr>
+          <w:sz w:val="28"/>
+        </w:rPr>
+        <w:t xml:space="preserve"> If </w:t>
+      </w:r>
+      <w:r>
+        <w:rPr>
+          <w:sz w:val="28"/>
+        </w:rPr>
+        <w:t xml:space="preserve">50 </w:t>
+      </w:r>
+      <w:proofErr w:type="gramStart"/>
+      <w:r>
+        <w:rPr>
+          <w:sz w:val="28"/>
+        </w:rPr>
+        <w:t>trash</w:t>
+      </w:r>
+      <w:proofErr w:type="gramEnd"/>
+      <w:r>
+        <w:rPr>
+          <w:sz w:val="28"/>
+        </w:rPr>
+        <w:t xml:space="preserve"> has been processed, level 2 upgrade wil</w:t>
+      </w:r>
+      <w:r>
+        <w:rPr>
+          <w:sz w:val="28"/>
+        </w:rPr>
+        <w:t>l be available. Upgrade option not available for radioactive trash.</w:t>
+      </w:r>
+      <w:r>
+        <w:rPr>
+          <w:sz w:val="28"/>
+        </w:rPr>
+        <w:t xml:space="preserve"> This screen will also display the </w:t>
+      </w:r>
+      <w:r>
+        <w:rPr>
+          <w:sz w:val="28"/>
+        </w:rPr>
+        <w:t>information about how the trash is getting processed &amp; how it will be processed when the plant gets upgraded.</w:t>
+      </w:r>
+      <w:r>
+        <w:rPr>
+          <w:sz w:val="28"/>
+        </w:rPr>
+        <w:t xml:space="preserve"> It will also have option to choose whether to produce resources or </w:t>
+      </w:r>
+      <w:proofErr w:type="spellStart"/>
+      <w:r>
+        <w:rPr>
+          <w:sz w:val="28"/>
+        </w:rPr>
+        <w:t>powerpacks</w:t>
+      </w:r>
+      <w:proofErr w:type="spellEnd"/>
+      <w:r>
+        <w:rPr>
+          <w:sz w:val="28"/>
+        </w:rPr>
+        <w:t>.</w:t>
+      </w:r>
+      <w:r>
+        <w:rPr>
+          <w:sz w:val="28"/>
+        </w:rPr>
+        <w:t xml:space="preserve"> By default, it produces resources.</w:t>
       </w:r>
     </w:p>
     <w:p>
       <w:pPr>
         <w:jc w:val="both"/>
       </w:pPr>
-      <w:r>
-        <w:t>+ Press Ctrl+X: Create a plant for processing plastic trash.</w:t>
-      </w:r>
-    </w:p>
-    <w:p>
-      <w:pPr>
-        <w:jc w:val="both"/>
-      </w:pPr>
-      <w:r>
-        <w:t>+ Press Ctrl+C: Create a plant for processing radioactive trash.</w:t>
-      </w:r>
-    </w:p>
-    <w:p>
-      <w:pPr>
-        <w:jc w:val="both"/>
-      </w:pPr>
-      <w:r>
-        <w:t>+ Press Ctrl+R: Create a research facility.</w:t>
-      </w:r>
-    </w:p>
-    <w:p>
-      <w:pPr>
-        <w:jc w:val="both"/>
-      </w:pPr>
-      <w:r>
-        <w:t xml:space="preserve">+ Double clicking on </w:t>
-      </w:r>
-      <w:r>
-        <w:t>a plant will drop the collected trash in it.</w:t>
-      </w:r>
-    </w:p>
-    <w:p>
-      <w:pPr>
-        <w:rPr>
-          <w:sz w:val="28"/>
-        </w:rPr>
-      </w:pPr>
-      <w:r>
-        <w:rPr>
-          <w:sz w:val="28"/>
-        </w:rPr>
-        <w:t xml:space="preserve">It takes 50 environment points </w:t>
-      </w:r>
-      <w:r>
-        <w:rPr>
-          <w:sz w:val="28"/>
-        </w:rPr>
-        <w:t xml:space="preserve">and 5 days </w:t>
-      </w:r>
-      <w:r>
-        <w:rPr>
-          <w:sz w:val="28"/>
-        </w:rPr>
-        <w:t xml:space="preserve">to build </w:t>
-      </w:r>
-      <w:r>
-        <w:rPr>
-          <w:sz w:val="28"/>
-        </w:rPr>
-        <w:t xml:space="preserve">a </w:t>
-      </w:r>
-      <w:r>
-        <w:rPr>
-          <w:sz w:val="28"/>
-        </w:rPr>
-        <w:t>plant</w:t>
-      </w:r>
-      <w:r>
-        <w:rPr>
-          <w:sz w:val="28"/>
-        </w:rPr>
-        <w:t>/research facility.</w:t>
-      </w:r>
-    </w:p>
-    <w:p>
-      <w:pPr>
-        <w:rPr>
-          <w:sz w:val="28"/>
-        </w:rPr>
-      </w:pPr>
-      <w:r>
-        <w:rPr>
-          <w:sz w:val="28"/>
-        </w:rPr>
-        <w:t>Hovering the mouse over a plant displays the information about the process.</w:t>
-      </w:r>
-    </w:p>
-    <w:p>
-      <w:pPr>
-        <w:rPr>
-          <w:sz w:val="28"/>
-        </w:rPr>
-      </w:pPr>
-      <w:r>
-        <w:rPr>
-          <w:sz w:val="28"/>
-        </w:rPr>
-        <w:t>Right click on plant to see options to upgrade. If Research Facility</w:t>
-      </w:r>
-      <w:r>
-        <w:rPr>
-          <w:sz w:val="28"/>
-        </w:rPr>
-        <w:t xml:space="preserve"> is 15 days old</w:t>
-      </w:r>
-      <w:r>
-        <w:rPr>
-          <w:sz w:val="28"/>
-        </w:rPr>
-        <w:t>, and 25</w:t>
-      </w:r>
-      <w:r>
-        <w:rPr>
-          <w:sz w:val="28"/>
-        </w:rPr>
-        <w:t xml:space="preserve"> trash has already been processed, level 1 upgrade will be available.</w:t>
-      </w:r>
-      <w:r>
-        <w:rPr>
-          <w:sz w:val="28"/>
-        </w:rPr>
-        <w:t xml:space="preserve"> If </w:t>
-      </w:r>
-      <w:r>
-        <w:rPr>
-          <w:sz w:val="28"/>
-        </w:rPr>
-        <w:t>50 trash has been processed, level 2 upgrade wil</w:t>
-      </w:r>
-      <w:r>
-        <w:rPr>
-          <w:sz w:val="28"/>
-        </w:rPr>
-        <w:t>l be available. Upgrade option not available for radioactive trash.</w:t>
-      </w:r>
-    </w:p>
-    <w:p>
-      <w:pPr>
-        <w:jc w:val="both"/>
-      </w:pPr>
     </w:p>
     <w:p>
       <w:pPr>
@@ -310,21 +410,37 @@
         <w:rPr>
           <w:sz w:val="28"/>
         </w:rPr>
-        <w:t>5 trash = 1 powerpack</w:t>
-      </w:r>
-    </w:p>
-    <w:p>
-      <w:pPr>
-        <w:rPr>
-          <w:sz w:val="24"/>
-        </w:rPr>
-      </w:pPr>
-      <w:r>
-        <w:rPr>
-          <w:sz w:val="24"/>
-        </w:rPr>
+        <w:t xml:space="preserve">5 trash = 1 </w:t>
+      </w:r>
+      <w:proofErr w:type="spellStart"/>
+      <w:r>
+        <w:rPr>
+          <w:sz w:val="28"/>
+        </w:rPr>
+        <w:t>powerpack</w:t>
+      </w:r>
+      <w:proofErr w:type="spellEnd"/>
+      <w:r>
+        <w:rPr>
+          <w:sz w:val="28"/>
+        </w:rPr>
+        <w:t xml:space="preserve"> = 1 unit resource</w:t>
+      </w:r>
+    </w:p>
+    <w:p>
+      <w:pPr>
+        <w:rPr>
+          <w:sz w:val="24"/>
+        </w:rPr>
+      </w:pPr>
+      <w:r>
+        <w:rPr>
+          <w:sz w:val="24"/>
+        </w:rPr>
+        <w:lastRenderedPageBreak/>
         <w:t xml:space="preserve">Basic </w:t>
       </w:r>
+      <w:proofErr w:type="gramStart"/>
       <w:r>
         <w:rPr>
           <w:sz w:val="24"/>
@@ -335,7 +451,14 @@
         <w:rPr>
           <w:sz w:val="24"/>
         </w:rPr>
-        <w:t xml:space="preserve"> : </w:t>
+        <w:t xml:space="preserve"> :</w:t>
+      </w:r>
+      <w:proofErr w:type="gramEnd"/>
+      <w:r>
+        <w:rPr>
+          <w:sz w:val="24"/>
+        </w:rPr>
+        <w:t xml:space="preserve"> </w:t>
       </w:r>
       <w:r>
         <w:rPr>
@@ -371,7 +494,21 @@
         <w:rPr>
           <w:sz w:val="24"/>
         </w:rPr>
-        <w:t>40 secs/ 1</w:t>
+        <w:t xml:space="preserve">40 </w:t>
+      </w:r>
+      <w:proofErr w:type="spellStart"/>
+      <w:r>
+        <w:rPr>
+          <w:sz w:val="24"/>
+        </w:rPr>
+        <w:t>secs</w:t>
+      </w:r>
+      <w:proofErr w:type="spellEnd"/>
+      <w:r>
+        <w:rPr>
+          <w:sz w:val="24"/>
+        </w:rPr>
+        <w:t>/ 1</w:t>
       </w:r>
       <w:r>
         <w:rPr>
@@ -390,7 +527,6 @@
         <w:rPr>
           <w:sz w:val="24"/>
         </w:rPr>
-        <w:lastRenderedPageBreak/>
         <w:t>Upgrade 1: Waste decompose</w:t>
       </w:r>
       <w:r>
@@ -427,14 +563,22 @@
         <w:rPr>
           <w:sz w:val="24"/>
         </w:rPr>
-        <w:t xml:space="preserve"> secs</w:t>
-      </w:r>
-      <w:r>
-        <w:rPr>
-          <w:sz w:val="24"/>
-        </w:rPr>
         <w:t xml:space="preserve"> </w:t>
       </w:r>
+      <w:proofErr w:type="spellStart"/>
+      <w:r>
+        <w:rPr>
+          <w:sz w:val="24"/>
+        </w:rPr>
+        <w:t>secs</w:t>
+      </w:r>
+      <w:proofErr w:type="spellEnd"/>
+      <w:r>
+        <w:rPr>
+          <w:sz w:val="24"/>
+        </w:rPr>
+        <w:t xml:space="preserve"> </w:t>
+      </w:r>
       <w:r>
         <w:rPr>
           <w:sz w:val="24"/>
@@ -574,8 +718,16 @@
         <w:rPr>
           <w:sz w:val="28"/>
         </w:rPr>
-        <w:t>Power packs after 1 days ( 4</w:t>
-      </w:r>
+        <w:t xml:space="preserve">Power packs after 1 days </w:t>
+      </w:r>
+      <w:proofErr w:type="gramStart"/>
+      <w:r>
+        <w:rPr>
+          <w:sz w:val="28"/>
+        </w:rPr>
+        <w:t>( 4</w:t>
+      </w:r>
+      <w:proofErr w:type="gramEnd"/>
       <w:r>
         <w:rPr>
           <w:sz w:val="28"/>
@@ -595,6 +747,7 @@
         </w:rPr>
         <w:t xml:space="preserve">Basic </w:t>
       </w:r>
+      <w:proofErr w:type="gramStart"/>
       <w:r>
         <w:rPr>
           <w:sz w:val="24"/>
@@ -605,13 +758,14 @@
         <w:rPr>
           <w:sz w:val="24"/>
         </w:rPr>
-        <w:t xml:space="preserve"> : Only PET and HDPE plastics are recycled. </w:t>
-      </w:r>
-      <w:r>
-        <w:rPr>
-          <w:sz w:val="24"/>
-        </w:rPr>
-        <w:t xml:space="preserve"> 1 power pack for every 10 trash.</w:t>
+        <w:t xml:space="preserve"> :</w:t>
+      </w:r>
+      <w:proofErr w:type="gramEnd"/>
+      <w:r>
+        <w:rPr>
+          <w:sz w:val="24"/>
+        </w:rPr>
+        <w:t xml:space="preserve"> Only PET and HDPE plastics are recycled. </w:t>
       </w:r>
       <w:r>
         <w:rPr>
@@ -619,6 +773,20 @@
         </w:rPr>
         <w:t xml:space="preserve"> </w:t>
       </w:r>
+      <w:proofErr w:type="gramStart"/>
+      <w:r>
+        <w:rPr>
+          <w:sz w:val="24"/>
+        </w:rPr>
+        <w:t>1 power pack for every 10 trash.</w:t>
+      </w:r>
+      <w:proofErr w:type="gramEnd"/>
+      <w:r>
+        <w:rPr>
+          <w:sz w:val="24"/>
+        </w:rPr>
+        <w:t xml:space="preserve"> </w:t>
+      </w:r>
     </w:p>
     <w:p>
       <w:pPr>
@@ -644,6 +812,7 @@
         </w:rPr>
         <w:t xml:space="preserve">. </w:t>
       </w:r>
+      <w:proofErr w:type="gramStart"/>
       <w:r>
         <w:rPr>
           <w:sz w:val="24"/>
@@ -656,6 +825,7 @@
         </w:rPr>
         <w:t>.</w:t>
       </w:r>
+      <w:proofErr w:type="gramEnd"/>
     </w:p>
     <w:p>
       <w:pPr>
@@ -673,14 +843,36 @@
         <w:rPr>
           <w:sz w:val="24"/>
         </w:rPr>
-        <w:t>Thermal depolymerization.</w:t>
-      </w:r>
-      <w:r>
-        <w:rPr>
-          <w:sz w:val="24"/>
-        </w:rPr>
-        <w:t xml:space="preserve"> Power pack for every 1 trash.</w:t>
-      </w:r>
+        <w:t xml:space="preserve">Thermal </w:t>
+      </w:r>
+      <w:proofErr w:type="spellStart"/>
+      <w:r>
+        <w:rPr>
+          <w:sz w:val="24"/>
+        </w:rPr>
+        <w:t>depolymerization</w:t>
+      </w:r>
+      <w:proofErr w:type="spellEnd"/>
+      <w:r>
+        <w:rPr>
+          <w:sz w:val="24"/>
+        </w:rPr>
+        <w:t>.</w:t>
+      </w:r>
+      <w:r>
+        <w:rPr>
+          <w:sz w:val="24"/>
+        </w:rPr>
+        <w:t xml:space="preserve"> </w:t>
+      </w:r>
+      <w:proofErr w:type="gramStart"/>
+      <w:r>
+        <w:rPr>
+          <w:sz w:val="24"/>
+        </w:rPr>
+        <w:t>Power pack for every 1 trash.</w:t>
+      </w:r>
+      <w:proofErr w:type="gramEnd"/>
     </w:p>
     <w:p>
       <w:pPr>
@@ -793,11 +985,19 @@
           <w:sz w:val="24"/>
         </w:rPr>
       </w:pPr>
-      <w:r>
-        <w:rPr>
-          <w:sz w:val="24"/>
-        </w:rPr>
-        <w:t xml:space="preserve">Pelleting: The plastic is melted down and made into small pellets. </w:t>
+      <w:proofErr w:type="spellStart"/>
+      <w:r>
+        <w:rPr>
+          <w:sz w:val="24"/>
+        </w:rPr>
+        <w:t>Pelleting</w:t>
+      </w:r>
+      <w:proofErr w:type="spellEnd"/>
+      <w:r>
+        <w:rPr>
+          <w:sz w:val="24"/>
+        </w:rPr>
+        <w:t xml:space="preserve">: The plastic is melted down and made into small pellets. </w:t>
       </w:r>
     </w:p>
     <w:p>
@@ -929,6 +1129,7 @@
         <w:rPr>
           <w:sz w:val="24"/>
         </w:rPr>
+        <w:lastRenderedPageBreak/>
         <w:t xml:space="preserve">7: Others – ketchup bottles </w:t>
       </w:r>
     </w:p>
@@ -1068,7 +1269,21 @@
         <w:rPr>
           <w:sz w:val="24"/>
         </w:rPr>
-        <w:t>Thermal Depolymerization: Melts plastic into petroleum that can be remade into a variety of products.</w:t>
+        <w:t xml:space="preserve">Thermal </w:t>
+      </w:r>
+      <w:proofErr w:type="spellStart"/>
+      <w:r>
+        <w:rPr>
+          <w:sz w:val="24"/>
+        </w:rPr>
+        <w:t>Depolymerization</w:t>
+      </w:r>
+      <w:proofErr w:type="spellEnd"/>
+      <w:r>
+        <w:rPr>
+          <w:sz w:val="24"/>
+        </w:rPr>
+        <w:t>: Melts plastic into petroleum that can be remade into a variety of products.</w:t>
       </w:r>
     </w:p>
     <w:p>
@@ -1160,6 +1375,7 @@
           <w:b/>
           <w:sz w:val="28"/>
         </w:rPr>
+        <w:lastRenderedPageBreak/>
         <w:t>RADIOACTIVE WASTE</w:t>
       </w:r>
     </w:p>
@@ -1251,7 +1467,27 @@
         <w:rPr>
           <w:sz w:val="28"/>
         </w:rPr>
-        <w:t>Power packs after 1 days ( 4 sec ) per trash.</w:t>
+        <w:t xml:space="preserve">5 </w:t>
+      </w:r>
+      <w:r>
+        <w:rPr>
+          <w:sz w:val="28"/>
+        </w:rPr>
+        <w:t xml:space="preserve">Power packs after 1 days </w:t>
+      </w:r>
+      <w:proofErr w:type="gramStart"/>
+      <w:r>
+        <w:rPr>
+          <w:sz w:val="28"/>
+        </w:rPr>
+        <w:t>( 4</w:t>
+      </w:r>
+      <w:proofErr w:type="gramEnd"/>
+      <w:r>
+        <w:rPr>
+          <w:sz w:val="28"/>
+        </w:rPr>
+        <w:t xml:space="preserve"> sec ) per trash.</w:t>
       </w:r>
     </w:p>
     <w:p>
@@ -1280,6 +1516,62 @@
           <w:sz w:val="24"/>
         </w:rPr>
       </w:pPr>
+    </w:p>
+    <w:p>
+      <w:pPr>
+        <w:rPr>
+          <w:sz w:val="24"/>
+        </w:rPr>
+      </w:pPr>
+      <w:proofErr w:type="spellStart"/>
+      <w:proofErr w:type="gramStart"/>
+      <w:r>
+        <w:rPr>
+          <w:sz w:val="24"/>
+        </w:rPr>
+        <w:t>Powerpacks</w:t>
+      </w:r>
+      <w:proofErr w:type="spellEnd"/>
+      <w:r>
+        <w:rPr>
+          <w:sz w:val="24"/>
+        </w:rPr>
+        <w:t xml:space="preserve"> of different quality.</w:t>
+      </w:r>
+      <w:proofErr w:type="gramEnd"/>
+      <w:r>
+        <w:rPr>
+          <w:sz w:val="24"/>
+        </w:rPr>
+        <w:t xml:space="preserve"> Methane power pack is less powerful than </w:t>
+      </w:r>
+      <w:r>
+        <w:rPr>
+          <w:sz w:val="24"/>
+        </w:rPr>
+        <w:t>others.</w:t>
+      </w:r>
+    </w:p>
+    <w:p>
+      <w:pPr>
+        <w:rPr>
+          <w:sz w:val="24"/>
+        </w:rPr>
+      </w:pPr>
+      <w:proofErr w:type="gramStart"/>
+      <w:r>
+        <w:rPr>
+          <w:sz w:val="24"/>
+        </w:rPr>
+        <w:t>Bones, fossils in trash.</w:t>
+      </w:r>
+      <w:proofErr w:type="gramEnd"/>
+      <w:r>
+        <w:rPr>
+          <w:sz w:val="24"/>
+        </w:rPr>
+        <w:t xml:space="preserve"> The plant will give it to you along with the power packs. Take to research lab. Lab will tell you how many more is needed for playing the jigsaw game.</w:t>
+      </w:r>
     </w:p>
     <w:sectPr>
       <w:pgSz w:w="12240" w:h="15840"/>

</xml_diff>

<commit_message>
Deb: Trash Factory configuration screen.
</commit_message>
<xml_diff>
--- a/TrashManagement.docx
+++ b/TrashManagement.docx
@@ -47,15 +47,7 @@
         <w:jc w:val="both"/>
       </w:pPr>
       <w:r>
-        <w:t xml:space="preserve">Biodegradable: 10 </w:t>
-      </w:r>
-      <w:proofErr w:type="spellStart"/>
-      <w:r>
-        <w:t>Env</w:t>
-      </w:r>
-      <w:proofErr w:type="spellEnd"/>
-      <w:r>
-        <w:t xml:space="preserve"> Point each.</w:t>
+        <w:t>Biodegradable: 10 Env Point each.</w:t>
       </w:r>
     </w:p>
     <w:p>
@@ -67,21 +59,8 @@
         </w:numPr>
         <w:jc w:val="both"/>
       </w:pPr>
-      <w:proofErr w:type="gramStart"/>
-      <w:r>
-        <w:t>Plastic :</w:t>
-      </w:r>
-      <w:proofErr w:type="gramEnd"/>
-      <w:r>
-        <w:t xml:space="preserve"> 30 </w:t>
-      </w:r>
-      <w:proofErr w:type="spellStart"/>
-      <w:r>
-        <w:t>Env</w:t>
-      </w:r>
-      <w:proofErr w:type="spellEnd"/>
-      <w:r>
-        <w:t xml:space="preserve"> Point each.</w:t>
+      <w:r>
+        <w:t>Plastic : 30 Env Point each.</w:t>
       </w:r>
     </w:p>
     <w:p>
@@ -94,15 +73,7 @@
         <w:jc w:val="both"/>
       </w:pPr>
       <w:r>
-        <w:t xml:space="preserve">Radioactive: 100 </w:t>
-      </w:r>
-      <w:proofErr w:type="spellStart"/>
-      <w:r>
-        <w:t>Env</w:t>
-      </w:r>
-      <w:proofErr w:type="spellEnd"/>
-      <w:r>
-        <w:t xml:space="preserve"> point each (very few will be there, just 1 or 2)</w:t>
+        <w:t>Radioactive: 100 Env point each (very few will be there, just 1 or 2)</w:t>
       </w:r>
     </w:p>
     <w:p>
@@ -217,7 +188,13 @@
         <w:rPr>
           <w:sz w:val="28"/>
         </w:rPr>
-        <w:t xml:space="preserve">It takes 50 environment points </w:t>
+        <w:t xml:space="preserve">It takes </w:t>
+      </w:r>
+      <w:r>
+        <w:rPr>
+          <w:sz w:val="28"/>
+        </w:rPr>
+        <w:t xml:space="preserve">5 resources </w:t>
       </w:r>
       <w:r>
         <w:rPr>
@@ -260,6 +237,12 @@
         <w:rPr>
           <w:sz w:val="28"/>
         </w:rPr>
+        <w:t xml:space="preserve">Player will initially have only 20 resources. </w:t>
+      </w:r>
+      <w:r>
+        <w:rPr>
+          <w:sz w:val="28"/>
+        </w:rPr>
         <w:t>Plant will generate resources to build more plants or power packs.</w:t>
       </w:r>
     </w:p>
@@ -273,33 +256,31 @@
         <w:rPr>
           <w:sz w:val="28"/>
         </w:rPr>
-        <w:t>Right click on plant to see options to upgrade. If Research Facility</w:t>
-      </w:r>
-      <w:r>
-        <w:rPr>
-          <w:sz w:val="28"/>
-        </w:rPr>
-        <w:t xml:space="preserve"> is 15 days </w:t>
-      </w:r>
-      <w:proofErr w:type="gramStart"/>
-      <w:r>
-        <w:rPr>
-          <w:sz w:val="28"/>
-        </w:rPr>
-        <w:t>old</w:t>
-      </w:r>
-      <w:r>
-        <w:rPr>
-          <w:sz w:val="28"/>
-        </w:rPr>
-        <w:t>,</w:t>
-      </w:r>
-      <w:proofErr w:type="gramEnd"/>
-      <w:r>
-        <w:rPr>
-          <w:sz w:val="28"/>
-        </w:rPr>
-        <w:t xml:space="preserve"> and 25</w:t>
+        <w:t xml:space="preserve">Right click on </w:t>
+      </w:r>
+      <w:r>
+        <w:rPr>
+          <w:sz w:val="28"/>
+        </w:rPr>
+        <w:t>research facility</w:t>
+      </w:r>
+      <w:r>
+        <w:rPr>
+          <w:sz w:val="28"/>
+        </w:rPr>
+        <w:t xml:space="preserve"> to see options to upgrade. If Research Facility</w:t>
+      </w:r>
+      <w:r>
+        <w:rPr>
+          <w:sz w:val="28"/>
+        </w:rPr>
+        <w:t xml:space="preserve"> is 15 days old</w:t>
+      </w:r>
+      <w:r>
+        <w:rPr>
+          <w:sz w:val="28"/>
+        </w:rPr>
+        <w:t>, and 25</w:t>
       </w:r>
       <w:r>
         <w:rPr>
@@ -317,21 +298,7 @@
         <w:rPr>
           <w:sz w:val="28"/>
         </w:rPr>
-        <w:t xml:space="preserve">50 </w:t>
-      </w:r>
-      <w:proofErr w:type="gramStart"/>
-      <w:r>
-        <w:rPr>
-          <w:sz w:val="28"/>
-        </w:rPr>
-        <w:t>trash</w:t>
-      </w:r>
-      <w:proofErr w:type="gramEnd"/>
-      <w:r>
-        <w:rPr>
-          <w:sz w:val="28"/>
-        </w:rPr>
-        <w:t xml:space="preserve"> has been processed, level 2 upgrade wil</w:t>
+        <w:t>50 trash has been processed, level 2 upgrade wil</w:t>
       </w:r>
       <w:r>
         <w:rPr>
@@ -355,92 +322,338 @@
         <w:rPr>
           <w:sz w:val="28"/>
         </w:rPr>
-        <w:t xml:space="preserve"> It will also have option to choose whether to produce resources or </w:t>
-      </w:r>
-      <w:proofErr w:type="spellStart"/>
-      <w:r>
-        <w:rPr>
-          <w:sz w:val="28"/>
-        </w:rPr>
-        <w:t>powerpacks</w:t>
-      </w:r>
-      <w:proofErr w:type="spellEnd"/>
-      <w:r>
-        <w:rPr>
-          <w:sz w:val="28"/>
+        <w:t xml:space="preserve"> It will also have option to choose whether to produce resources or powerpacks.</w:t>
+      </w:r>
+      <w:r>
+        <w:rPr>
+          <w:sz w:val="28"/>
+        </w:rPr>
+        <w:t xml:space="preserve"> By default, it produces resources.</w:t>
+      </w:r>
+    </w:p>
+    <w:p>
+      <w:pPr>
+        <w:jc w:val="both"/>
+      </w:pPr>
+    </w:p>
+    <w:p>
+      <w:pPr>
+        <w:jc w:val="center"/>
+        <w:rPr>
+          <w:b/>
+          <w:sz w:val="28"/>
+        </w:rPr>
+      </w:pPr>
+      <w:r>
+        <w:rPr>
+          <w:b/>
+          <w:sz w:val="28"/>
+        </w:rPr>
+        <w:t>BIODEGRADABLE WASTE</w:t>
+      </w:r>
+    </w:p>
+    <w:p>
+      <w:pPr>
+        <w:jc w:val="center"/>
+        <w:rPr>
+          <w:sz w:val="28"/>
+        </w:rPr>
+      </w:pPr>
+      <w:r>
+        <w:rPr>
+          <w:sz w:val="28"/>
+        </w:rPr>
+        <w:lastRenderedPageBreak/>
+        <w:t>5 trash = 1 powerpack</w:t>
+      </w:r>
+      <w:r>
+        <w:rPr>
+          <w:sz w:val="28"/>
+        </w:rPr>
+        <w:t xml:space="preserve"> = 1 unit resource</w:t>
+      </w:r>
+    </w:p>
+    <w:p>
+      <w:pPr>
+        <w:rPr>
+          <w:sz w:val="24"/>
+        </w:rPr>
+      </w:pPr>
+      <w:r>
+        <w:rPr>
+          <w:sz w:val="24"/>
+        </w:rPr>
+        <w:t xml:space="preserve">Basic </w:t>
+      </w:r>
+      <w:r>
+        <w:rPr>
+          <w:sz w:val="24"/>
+        </w:rPr>
+        <w:t>Plant</w:t>
+      </w:r>
+      <w:r>
+        <w:rPr>
+          <w:sz w:val="24"/>
+        </w:rPr>
+        <w:t xml:space="preserve"> : </w:t>
+      </w:r>
+      <w:r>
+        <w:rPr>
+          <w:sz w:val="24"/>
+        </w:rPr>
+        <w:t>Trash</w:t>
+      </w:r>
+      <w:r>
+        <w:rPr>
+          <w:sz w:val="24"/>
+        </w:rPr>
+        <w:t xml:space="preserve"> decompo</w:t>
+      </w:r>
+      <w:r>
+        <w:rPr>
+          <w:sz w:val="24"/>
+        </w:rPr>
+        <w:t xml:space="preserve">se naturally </w:t>
+      </w:r>
+      <w:r>
+        <w:rPr>
+          <w:sz w:val="24"/>
+        </w:rPr>
+        <w:t xml:space="preserve">to produce methane power packs </w:t>
+      </w:r>
+      <w:r>
+        <w:rPr>
+          <w:sz w:val="24"/>
+        </w:rPr>
+        <w:t xml:space="preserve">after </w:t>
+      </w:r>
+      <w:r>
+        <w:rPr>
+          <w:sz w:val="24"/>
+        </w:rPr>
+        <w:t>40 secs/ 1</w:t>
+      </w:r>
+      <w:r>
+        <w:rPr>
+          <w:sz w:val="24"/>
+        </w:rPr>
+        <w:t>0 days.</w:t>
+      </w:r>
+    </w:p>
+    <w:p>
+      <w:pPr>
+        <w:rPr>
+          <w:sz w:val="24"/>
+        </w:rPr>
+      </w:pPr>
+      <w:r>
+        <w:rPr>
+          <w:sz w:val="24"/>
+        </w:rPr>
+        <w:t>Upgrade 1: Waste decompose</w:t>
+      </w:r>
+      <w:r>
+        <w:rPr>
+          <w:sz w:val="24"/>
+        </w:rPr>
+        <w:t>s</w:t>
+      </w:r>
+      <w:r>
+        <w:rPr>
+          <w:sz w:val="24"/>
+        </w:rPr>
+        <w:t xml:space="preserve"> faster using chemicals like fertilizers.</w:t>
+      </w:r>
+      <w:r>
+        <w:rPr>
+          <w:sz w:val="24"/>
+        </w:rPr>
+        <w:t xml:space="preserve"> Power packs </w:t>
+      </w:r>
+      <w:r>
+        <w:rPr>
+          <w:sz w:val="24"/>
+        </w:rPr>
+        <w:t xml:space="preserve">after </w:t>
+      </w:r>
+      <w:r>
+        <w:rPr>
+          <w:sz w:val="24"/>
+        </w:rPr>
+        <w:t>4</w:t>
+      </w:r>
+      <w:r>
+        <w:rPr>
+          <w:sz w:val="24"/>
+        </w:rPr>
+        <w:t xml:space="preserve"> secs</w:t>
+      </w:r>
+      <w:r>
+        <w:rPr>
+          <w:sz w:val="24"/>
+        </w:rPr>
+        <w:t xml:space="preserve"> </w:t>
+      </w:r>
+      <w:r>
+        <w:rPr>
+          <w:sz w:val="24"/>
+        </w:rPr>
+        <w:t>/</w:t>
+      </w:r>
+      <w:r>
+        <w:rPr>
+          <w:sz w:val="24"/>
+        </w:rPr>
+        <w:t xml:space="preserve"> </w:t>
+      </w:r>
+      <w:r>
+        <w:rPr>
+          <w:sz w:val="24"/>
+        </w:rPr>
+        <w:t>1 day</w:t>
+      </w:r>
+      <w:r>
+        <w:rPr>
+          <w:sz w:val="24"/>
+        </w:rPr>
+        <w:t xml:space="preserve"> </w:t>
+      </w:r>
+    </w:p>
+    <w:p>
+      <w:pPr>
+        <w:rPr>
+          <w:sz w:val="24"/>
+        </w:rPr>
+      </w:pPr>
+      <w:r>
+        <w:rPr>
+          <w:sz w:val="24"/>
+        </w:rPr>
+        <w:t xml:space="preserve">Upgrade 2: </w:t>
+      </w:r>
+      <w:r>
+        <w:rPr>
+          <w:sz w:val="24"/>
+        </w:rPr>
+        <w:t xml:space="preserve"> </w:t>
+      </w:r>
+      <w:r>
+        <w:rPr>
+          <w:sz w:val="24"/>
+        </w:rPr>
+        <w:t xml:space="preserve">Waste </w:t>
+      </w:r>
+      <w:r>
+        <w:rPr>
+          <w:sz w:val="24"/>
+        </w:rPr>
+        <w:t>decomposes</w:t>
+      </w:r>
+      <w:r>
+        <w:rPr>
+          <w:sz w:val="24"/>
+        </w:rPr>
+        <w:t xml:space="preserve"> even faster to produce charcoal using flash carbonization process.</w:t>
+      </w:r>
+      <w:r>
+        <w:rPr>
+          <w:sz w:val="24"/>
+        </w:rPr>
+        <w:t xml:space="preserve"> Power packs </w:t>
+      </w:r>
+      <w:r>
+        <w:rPr>
+          <w:sz w:val="24"/>
+        </w:rPr>
+        <w:t>after</w:t>
+      </w:r>
+      <w:r>
+        <w:rPr>
+          <w:sz w:val="24"/>
+        </w:rPr>
+        <w:t xml:space="preserve"> 1 sec / 0.25</w:t>
+      </w:r>
+      <w:r>
+        <w:rPr>
+          <w:sz w:val="24"/>
+        </w:rPr>
+        <w:t xml:space="preserve"> day</w:t>
+      </w:r>
+      <w:r>
+        <w:rPr>
+          <w:sz w:val="24"/>
         </w:rPr>
         <w:t>.</w:t>
       </w:r>
-      <w:r>
-        <w:rPr>
-          <w:sz w:val="28"/>
-        </w:rPr>
-        <w:t xml:space="preserve"> By default, it produces resources.</w:t>
-      </w:r>
-    </w:p>
-    <w:p>
-      <w:pPr>
-        <w:jc w:val="both"/>
-      </w:pPr>
     </w:p>
     <w:p>
       <w:pPr>
         <w:jc w:val="center"/>
         <w:rPr>
-          <w:b/>
-          <w:sz w:val="28"/>
-        </w:rPr>
-      </w:pPr>
-      <w:r>
-        <w:rPr>
-          <w:b/>
-          <w:sz w:val="28"/>
-        </w:rPr>
-        <w:t>BIODEGRADABLE WASTE</w:t>
+          <w:sz w:val="32"/>
+        </w:rPr>
+      </w:pPr>
+      <w:r>
+        <w:rPr>
+          <w:sz w:val="32"/>
+        </w:rPr>
+        <w:t>DISPLAY:</w:t>
       </w:r>
     </w:p>
     <w:p>
       <w:pPr>
         <w:jc w:val="center"/>
         <w:rPr>
-          <w:sz w:val="28"/>
-        </w:rPr>
-      </w:pPr>
-      <w:r>
-        <w:rPr>
-          <w:sz w:val="28"/>
-        </w:rPr>
-        <w:t xml:space="preserve">5 trash = 1 </w:t>
-      </w:r>
-      <w:proofErr w:type="spellStart"/>
-      <w:r>
-        <w:rPr>
-          <w:sz w:val="28"/>
-        </w:rPr>
-        <w:t>powerpack</w:t>
-      </w:r>
-      <w:proofErr w:type="spellEnd"/>
-      <w:r>
-        <w:rPr>
-          <w:sz w:val="28"/>
-        </w:rPr>
-        <w:t xml:space="preserve"> = 1 unit resource</w:t>
-      </w:r>
-    </w:p>
-    <w:p>
-      <w:pPr>
-        <w:rPr>
-          <w:sz w:val="24"/>
-        </w:rPr>
-      </w:pPr>
-      <w:r>
-        <w:rPr>
-          <w:sz w:val="24"/>
-        </w:rPr>
-        <w:lastRenderedPageBreak/>
+          <w:sz w:val="36"/>
+        </w:rPr>
+      </w:pPr>
+    </w:p>
+    <w:p>
+      <w:pPr>
+        <w:jc w:val="center"/>
+        <w:rPr>
+          <w:sz w:val="36"/>
+        </w:rPr>
+      </w:pPr>
+      <w:r>
+        <w:rPr>
+          <w:sz w:val="36"/>
+        </w:rPr>
+        <w:t>Plastic</w:t>
+      </w:r>
+    </w:p>
+    <w:p>
+      <w:pPr>
+        <w:jc w:val="center"/>
+        <w:rPr>
+          <w:sz w:val="28"/>
+        </w:rPr>
+      </w:pPr>
+      <w:r>
+        <w:rPr>
+          <w:sz w:val="28"/>
+        </w:rPr>
+        <w:t>Power packs after 1 days ( 4</w:t>
+      </w:r>
+      <w:r>
+        <w:rPr>
+          <w:sz w:val="28"/>
+        </w:rPr>
+        <w:t xml:space="preserve"> sec )</w:t>
+      </w:r>
+    </w:p>
+    <w:p>
+      <w:pPr>
+        <w:rPr>
+          <w:sz w:val="24"/>
+        </w:rPr>
+      </w:pPr>
+      <w:r>
+        <w:rPr>
+          <w:sz w:val="24"/>
+        </w:rPr>
         <w:t xml:space="preserve">Basic </w:t>
       </w:r>
-      <w:proofErr w:type="gramStart"/>
       <w:r>
         <w:rPr>
           <w:sz w:val="24"/>
@@ -451,157 +664,56 @@
         <w:rPr>
           <w:sz w:val="24"/>
         </w:rPr>
-        <w:t xml:space="preserve"> :</w:t>
-      </w:r>
-      <w:proofErr w:type="gramEnd"/>
+        <w:t xml:space="preserve"> : Only PET and HDPE plastics are recycled. </w:t>
+      </w:r>
+      <w:r>
+        <w:rPr>
+          <w:sz w:val="24"/>
+        </w:rPr>
+        <w:t xml:space="preserve"> 1 power pack for every 10 trash.</w:t>
+      </w:r>
       <w:r>
         <w:rPr>
           <w:sz w:val="24"/>
         </w:rPr>
         <w:t xml:space="preserve"> </w:t>
       </w:r>
-      <w:r>
-        <w:rPr>
-          <w:sz w:val="24"/>
-        </w:rPr>
-        <w:t>Trash</w:t>
-      </w:r>
-      <w:r>
-        <w:rPr>
-          <w:sz w:val="24"/>
-        </w:rPr>
-        <w:t xml:space="preserve"> decompo</w:t>
-      </w:r>
-      <w:r>
-        <w:rPr>
-          <w:sz w:val="24"/>
-        </w:rPr>
-        <w:t xml:space="preserve">se naturally </w:t>
-      </w:r>
-      <w:r>
-        <w:rPr>
-          <w:sz w:val="24"/>
-        </w:rPr>
-        <w:t xml:space="preserve">to produce methane power packs </w:t>
-      </w:r>
-      <w:r>
-        <w:rPr>
-          <w:sz w:val="24"/>
-        </w:rPr>
-        <w:t xml:space="preserve">after </w:t>
-      </w:r>
-      <w:r>
-        <w:rPr>
-          <w:sz w:val="24"/>
-        </w:rPr>
-        <w:t xml:space="preserve">40 </w:t>
-      </w:r>
-      <w:proofErr w:type="spellStart"/>
-      <w:r>
-        <w:rPr>
-          <w:sz w:val="24"/>
-        </w:rPr>
-        <w:t>secs</w:t>
-      </w:r>
-      <w:proofErr w:type="spellEnd"/>
-      <w:r>
-        <w:rPr>
-          <w:sz w:val="24"/>
-        </w:rPr>
-        <w:t>/ 1</w:t>
-      </w:r>
-      <w:r>
-        <w:rPr>
-          <w:sz w:val="24"/>
-        </w:rPr>
-        <w:t>0 days.</w:t>
-      </w:r>
-    </w:p>
-    <w:p>
-      <w:pPr>
-        <w:rPr>
-          <w:sz w:val="24"/>
-        </w:rPr>
-      </w:pPr>
-      <w:r>
-        <w:rPr>
-          <w:sz w:val="24"/>
-        </w:rPr>
-        <w:t>Upgrade 1: Waste decompose</w:t>
-      </w:r>
-      <w:r>
-        <w:rPr>
-          <w:sz w:val="24"/>
-        </w:rPr>
-        <w:t>s</w:t>
-      </w:r>
-      <w:r>
-        <w:rPr>
-          <w:sz w:val="24"/>
-        </w:rPr>
-        <w:t xml:space="preserve"> faster using chemicals like fertilizers.</w:t>
-      </w:r>
-      <w:r>
-        <w:rPr>
-          <w:sz w:val="24"/>
-        </w:rPr>
-        <w:t xml:space="preserve"> Power packs </w:t>
-      </w:r>
-      <w:r>
-        <w:rPr>
-          <w:sz w:val="24"/>
-        </w:rPr>
-        <w:t xml:space="preserve">after </w:t>
-      </w:r>
-      <w:r>
-        <w:rPr>
-          <w:sz w:val="24"/>
-        </w:rPr>
-        <w:t>4</w:t>
-      </w:r>
-      <w:r>
-        <w:rPr>
-          <w:sz w:val="24"/>
-        </w:rPr>
-        <w:t xml:space="preserve"> </w:t>
-      </w:r>
-      <w:proofErr w:type="spellStart"/>
-      <w:r>
-        <w:rPr>
-          <w:sz w:val="24"/>
-        </w:rPr>
-        <w:t>secs</w:t>
-      </w:r>
-      <w:proofErr w:type="spellEnd"/>
-      <w:r>
-        <w:rPr>
-          <w:sz w:val="24"/>
-        </w:rPr>
-        <w:t xml:space="preserve"> </w:t>
-      </w:r>
-      <w:r>
-        <w:rPr>
-          <w:sz w:val="24"/>
-        </w:rPr>
-        <w:t>/</w:t>
-      </w:r>
-      <w:r>
-        <w:rPr>
-          <w:sz w:val="24"/>
-        </w:rPr>
-        <w:t xml:space="preserve"> </w:t>
-      </w:r>
-      <w:r>
-        <w:rPr>
-          <w:sz w:val="24"/>
-        </w:rPr>
-        <w:t>1 day</w:t>
-      </w:r>
-      <w:r>
-        <w:rPr>
-          <w:sz w:val="24"/>
-        </w:rPr>
-        <w:t xml:space="preserve"> </w:t>
+    </w:p>
+    <w:p>
+      <w:pPr>
+        <w:rPr>
+          <w:sz w:val="24"/>
+        </w:rPr>
+      </w:pPr>
+      <w:r>
+        <w:rPr>
+          <w:sz w:val="24"/>
+        </w:rPr>
+        <w:t xml:space="preserve">Upgrade 1: </w:t>
+      </w:r>
+      <w:r>
+        <w:rPr>
+          <w:sz w:val="24"/>
+        </w:rPr>
+        <w:t>Monomer Recycling</w:t>
+      </w:r>
+      <w:r>
+        <w:rPr>
+          <w:sz w:val="24"/>
+        </w:rPr>
+        <w:t xml:space="preserve">. </w:t>
+      </w:r>
+      <w:r>
+        <w:rPr>
+          <w:sz w:val="24"/>
+        </w:rPr>
+        <w:t>1 Power pack for every 3 trash</w:t>
+      </w:r>
+      <w:r>
+        <w:rPr>
+          <w:sz w:val="24"/>
+        </w:rPr>
+        <w:t>.</w:t>
       </w:r>
     </w:p>
     <w:p>
@@ -620,259 +732,14 @@
         <w:rPr>
           <w:sz w:val="24"/>
         </w:rPr>
-        <w:t xml:space="preserve"> </w:t>
-      </w:r>
-      <w:r>
-        <w:rPr>
-          <w:sz w:val="24"/>
-        </w:rPr>
-        <w:t xml:space="preserve">Waste </w:t>
-      </w:r>
-      <w:r>
-        <w:rPr>
-          <w:sz w:val="24"/>
-        </w:rPr>
-        <w:t>decomposes</w:t>
-      </w:r>
-      <w:r>
-        <w:rPr>
-          <w:sz w:val="24"/>
-        </w:rPr>
-        <w:t xml:space="preserve"> even faster to produce charcoal using flash carbonization process.</w:t>
-      </w:r>
-      <w:r>
-        <w:rPr>
-          <w:sz w:val="24"/>
-        </w:rPr>
-        <w:t xml:space="preserve"> Power packs </w:t>
-      </w:r>
-      <w:r>
-        <w:rPr>
-          <w:sz w:val="24"/>
-        </w:rPr>
-        <w:t>after</w:t>
-      </w:r>
-      <w:r>
-        <w:rPr>
-          <w:sz w:val="24"/>
-        </w:rPr>
-        <w:t xml:space="preserve"> 1 sec / 0.25</w:t>
-      </w:r>
-      <w:r>
-        <w:rPr>
-          <w:sz w:val="24"/>
-        </w:rPr>
-        <w:t xml:space="preserve"> day</w:t>
-      </w:r>
-      <w:r>
-        <w:rPr>
-          <w:sz w:val="24"/>
-        </w:rPr>
-        <w:t>.</w:t>
-      </w:r>
-    </w:p>
-    <w:p>
-      <w:pPr>
-        <w:jc w:val="center"/>
-        <w:rPr>
-          <w:sz w:val="32"/>
-        </w:rPr>
-      </w:pPr>
-      <w:r>
-        <w:rPr>
-          <w:sz w:val="32"/>
-        </w:rPr>
-        <w:t>DISPLAY:</w:t>
-      </w:r>
-    </w:p>
-    <w:p>
-      <w:pPr>
-        <w:jc w:val="center"/>
-        <w:rPr>
-          <w:sz w:val="36"/>
-        </w:rPr>
-      </w:pPr>
-    </w:p>
-    <w:p>
-      <w:pPr>
-        <w:jc w:val="center"/>
-        <w:rPr>
-          <w:sz w:val="36"/>
-        </w:rPr>
-      </w:pPr>
-      <w:r>
-        <w:rPr>
-          <w:sz w:val="36"/>
-        </w:rPr>
-        <w:t>Plastic</w:t>
-      </w:r>
-    </w:p>
-    <w:p>
-      <w:pPr>
-        <w:jc w:val="center"/>
-        <w:rPr>
-          <w:sz w:val="28"/>
-        </w:rPr>
-      </w:pPr>
-      <w:r>
-        <w:rPr>
-          <w:sz w:val="28"/>
-        </w:rPr>
-        <w:t xml:space="preserve">Power packs after 1 days </w:t>
-      </w:r>
-      <w:proofErr w:type="gramStart"/>
-      <w:r>
-        <w:rPr>
-          <w:sz w:val="28"/>
-        </w:rPr>
-        <w:t>( 4</w:t>
-      </w:r>
-      <w:proofErr w:type="gramEnd"/>
-      <w:r>
-        <w:rPr>
-          <w:sz w:val="28"/>
-        </w:rPr>
-        <w:t xml:space="preserve"> sec )</w:t>
-      </w:r>
-    </w:p>
-    <w:p>
-      <w:pPr>
-        <w:rPr>
-          <w:sz w:val="24"/>
-        </w:rPr>
-      </w:pPr>
-      <w:r>
-        <w:rPr>
-          <w:sz w:val="24"/>
-        </w:rPr>
-        <w:t xml:space="preserve">Basic </w:t>
-      </w:r>
-      <w:proofErr w:type="gramStart"/>
-      <w:r>
-        <w:rPr>
-          <w:sz w:val="24"/>
-        </w:rPr>
-        <w:t>Plant</w:t>
-      </w:r>
-      <w:r>
-        <w:rPr>
-          <w:sz w:val="24"/>
-        </w:rPr>
-        <w:t xml:space="preserve"> :</w:t>
-      </w:r>
-      <w:proofErr w:type="gramEnd"/>
-      <w:r>
-        <w:rPr>
-          <w:sz w:val="24"/>
-        </w:rPr>
-        <w:t xml:space="preserve"> Only PET and HDPE plastics are recycled. </w:t>
-      </w:r>
-      <w:r>
-        <w:rPr>
-          <w:sz w:val="24"/>
-        </w:rPr>
-        <w:t xml:space="preserve"> </w:t>
-      </w:r>
-      <w:proofErr w:type="gramStart"/>
-      <w:r>
-        <w:rPr>
-          <w:sz w:val="24"/>
-        </w:rPr>
-        <w:t>1 power pack for every 10 trash.</w:t>
-      </w:r>
-      <w:proofErr w:type="gramEnd"/>
-      <w:r>
-        <w:rPr>
-          <w:sz w:val="24"/>
-        </w:rPr>
-        <w:t xml:space="preserve"> </w:t>
-      </w:r>
-    </w:p>
-    <w:p>
-      <w:pPr>
-        <w:rPr>
-          <w:sz w:val="24"/>
-        </w:rPr>
-      </w:pPr>
-      <w:r>
-        <w:rPr>
-          <w:sz w:val="24"/>
-        </w:rPr>
-        <w:t xml:space="preserve">Upgrade 1: </w:t>
-      </w:r>
-      <w:r>
-        <w:rPr>
-          <w:sz w:val="24"/>
-        </w:rPr>
-        <w:t>Monomer Recycling</w:t>
-      </w:r>
-      <w:r>
-        <w:rPr>
-          <w:sz w:val="24"/>
-        </w:rPr>
-        <w:t xml:space="preserve">. </w:t>
-      </w:r>
-      <w:proofErr w:type="gramStart"/>
-      <w:r>
-        <w:rPr>
-          <w:sz w:val="24"/>
-        </w:rPr>
-        <w:t>1 Power pack for every 3 trash</w:t>
-      </w:r>
-      <w:r>
-        <w:rPr>
-          <w:sz w:val="24"/>
-        </w:rPr>
-        <w:t>.</w:t>
-      </w:r>
-      <w:proofErr w:type="gramEnd"/>
-    </w:p>
-    <w:p>
-      <w:pPr>
-        <w:rPr>
-          <w:sz w:val="24"/>
-        </w:rPr>
-      </w:pPr>
-      <w:r>
-        <w:rPr>
-          <w:sz w:val="24"/>
-        </w:rPr>
-        <w:t xml:space="preserve">Upgrade 2: </w:t>
-      </w:r>
-      <w:r>
-        <w:rPr>
-          <w:sz w:val="24"/>
-        </w:rPr>
-        <w:t xml:space="preserve">Thermal </w:t>
-      </w:r>
-      <w:proofErr w:type="spellStart"/>
-      <w:r>
-        <w:rPr>
-          <w:sz w:val="24"/>
-        </w:rPr>
-        <w:t>depolymerization</w:t>
-      </w:r>
-      <w:proofErr w:type="spellEnd"/>
-      <w:r>
-        <w:rPr>
-          <w:sz w:val="24"/>
-        </w:rPr>
-        <w:t>.</w:t>
-      </w:r>
-      <w:r>
-        <w:rPr>
-          <w:sz w:val="24"/>
-        </w:rPr>
-        <w:t xml:space="preserve"> </w:t>
-      </w:r>
-      <w:proofErr w:type="gramStart"/>
-      <w:r>
-        <w:rPr>
-          <w:sz w:val="24"/>
-        </w:rPr>
-        <w:t>Power pack for every 1 trash.</w:t>
-      </w:r>
-      <w:proofErr w:type="gramEnd"/>
+        <w:t>Thermal depolymerization.</w:t>
+      </w:r>
+      <w:r>
+        <w:rPr>
+          <w:sz w:val="24"/>
+        </w:rPr>
+        <w:t xml:space="preserve"> Power pack for every 1 trash.</w:t>
+      </w:r>
     </w:p>
     <w:p>
       <w:pPr>
@@ -985,19 +852,11 @@
           <w:sz w:val="24"/>
         </w:rPr>
       </w:pPr>
-      <w:proofErr w:type="spellStart"/>
-      <w:r>
-        <w:rPr>
-          <w:sz w:val="24"/>
-        </w:rPr>
-        <w:t>Pelleting</w:t>
-      </w:r>
-      <w:proofErr w:type="spellEnd"/>
-      <w:r>
-        <w:rPr>
-          <w:sz w:val="24"/>
-        </w:rPr>
-        <w:t xml:space="preserve">: The plastic is melted down and made into small pellets. </w:t>
+      <w:r>
+        <w:rPr>
+          <w:sz w:val="24"/>
+        </w:rPr>
+        <w:t xml:space="preserve">Pelleting: The plastic is melted down and made into small pellets. </w:t>
       </w:r>
     </w:p>
     <w:p>
@@ -1095,6 +954,7 @@
         <w:rPr>
           <w:sz w:val="24"/>
         </w:rPr>
+        <w:lastRenderedPageBreak/>
         <w:t>5: PP – straws, screw-on lids</w:t>
       </w:r>
     </w:p>
@@ -1129,7 +989,6 @@
         <w:rPr>
           <w:sz w:val="24"/>
         </w:rPr>
-        <w:lastRenderedPageBreak/>
         <w:t xml:space="preserve">7: Others – ketchup bottles </w:t>
       </w:r>
     </w:p>
@@ -1269,21 +1128,7 @@
         <w:rPr>
           <w:sz w:val="24"/>
         </w:rPr>
-        <w:t xml:space="preserve">Thermal </w:t>
-      </w:r>
-      <w:proofErr w:type="spellStart"/>
-      <w:r>
-        <w:rPr>
-          <w:sz w:val="24"/>
-        </w:rPr>
-        <w:t>Depolymerization</w:t>
-      </w:r>
-      <w:proofErr w:type="spellEnd"/>
-      <w:r>
-        <w:rPr>
-          <w:sz w:val="24"/>
-        </w:rPr>
-        <w:t>: Melts plastic into petroleum that can be remade into a variety of products.</w:t>
+        <w:t>Thermal Depolymerization: Melts plastic into petroleum that can be remade into a variety of products.</w:t>
       </w:r>
     </w:p>
     <w:p>
@@ -1375,7 +1220,6 @@
           <w:b/>
           <w:sz w:val="28"/>
         </w:rPr>
-        <w:lastRenderedPageBreak/>
         <w:t>RADIOACTIVE WASTE</w:t>
       </w:r>
     </w:p>
@@ -1473,21 +1317,7 @@
         <w:rPr>
           <w:sz w:val="28"/>
         </w:rPr>
-        <w:t xml:space="preserve">Power packs after 1 days </w:t>
-      </w:r>
-      <w:proofErr w:type="gramStart"/>
-      <w:r>
-        <w:rPr>
-          <w:sz w:val="28"/>
-        </w:rPr>
-        <w:t>( 4</w:t>
-      </w:r>
-      <w:proofErr w:type="gramEnd"/>
-      <w:r>
-        <w:rPr>
-          <w:sz w:val="28"/>
-        </w:rPr>
-        <w:t xml:space="preserve"> sec ) per trash.</w:t>
+        <w:t>Power packs after 1 days ( 4 sec ) per trash.</w:t>
       </w:r>
     </w:p>
     <w:p>
@@ -1523,27 +1353,11 @@
           <w:sz w:val="24"/>
         </w:rPr>
       </w:pPr>
-      <w:proofErr w:type="spellStart"/>
-      <w:proofErr w:type="gramStart"/>
-      <w:r>
-        <w:rPr>
-          <w:sz w:val="24"/>
-        </w:rPr>
-        <w:t>Powerpacks</w:t>
-      </w:r>
-      <w:proofErr w:type="spellEnd"/>
-      <w:r>
-        <w:rPr>
-          <w:sz w:val="24"/>
-        </w:rPr>
-        <w:t xml:space="preserve"> of different quality.</w:t>
-      </w:r>
-      <w:proofErr w:type="gramEnd"/>
-      <w:r>
-        <w:rPr>
-          <w:sz w:val="24"/>
-        </w:rPr>
-        <w:t xml:space="preserve"> Methane power pack is less powerful than </w:t>
+      <w:r>
+        <w:rPr>
+          <w:sz w:val="24"/>
+        </w:rPr>
+        <w:t xml:space="preserve">Powerpacks of different quality. Methane power pack is less powerful than </w:t>
       </w:r>
       <w:r>
         <w:rPr>
@@ -1558,14 +1372,12 @@
           <w:sz w:val="24"/>
         </w:rPr>
       </w:pPr>
-      <w:proofErr w:type="gramStart"/>
       <w:r>
         <w:rPr>
           <w:sz w:val="24"/>
         </w:rPr>
         <w:t>Bones, fossils in trash.</w:t>
       </w:r>
-      <w:proofErr w:type="gramEnd"/>
       <w:r>
         <w:rPr>
           <w:sz w:val="24"/>

</xml_diff>

<commit_message>
Deb: POwerpacks and resources are not generated on top of each other. Beautification of the research facility configuration screen.
</commit_message>
<xml_diff>
--- a/TrashManagement.docx
+++ b/TrashManagement.docx
@@ -244,6 +244,12 @@
           <w:sz w:val="28"/>
         </w:rPr>
         <w:t>Plant will generate resources to build more plants or power packs.</w:t>
+      </w:r>
+      <w:r>
+        <w:rPr>
+          <w:sz w:val="28"/>
+        </w:rPr>
+        <w:t xml:space="preserve"> Resources will get carried over to next level.</w:t>
       </w:r>
     </w:p>
     <w:p>

</xml_diff>

<commit_message>
Deb: Add factory description in factory config screen.
</commit_message>
<xml_diff>
--- a/TrashManagement.docx
+++ b/TrashManagement.docx
@@ -47,7 +47,15 @@
         <w:jc w:val="both"/>
       </w:pPr>
       <w:r>
-        <w:t>Biodegradable: 10 Env Point each.</w:t>
+        <w:t xml:space="preserve">Biodegradable: 10 </w:t>
+      </w:r>
+      <w:proofErr w:type="spellStart"/>
+      <w:r>
+        <w:t>Env</w:t>
+      </w:r>
+      <w:proofErr w:type="spellEnd"/>
+      <w:r>
+        <w:t xml:space="preserve"> Point each.</w:t>
       </w:r>
     </w:p>
     <w:p>
@@ -59,8 +67,21 @@
         </w:numPr>
         <w:jc w:val="both"/>
       </w:pPr>
-      <w:r>
-        <w:t>Plastic : 30 Env Point each.</w:t>
+      <w:proofErr w:type="gramStart"/>
+      <w:r>
+        <w:t>Plastic :</w:t>
+      </w:r>
+      <w:proofErr w:type="gramEnd"/>
+      <w:r>
+        <w:t xml:space="preserve"> 30 </w:t>
+      </w:r>
+      <w:proofErr w:type="spellStart"/>
+      <w:r>
+        <w:t>Env</w:t>
+      </w:r>
+      <w:proofErr w:type="spellEnd"/>
+      <w:r>
+        <w:t xml:space="preserve"> Point each.</w:t>
       </w:r>
     </w:p>
     <w:p>
@@ -73,7 +94,15 @@
         <w:jc w:val="both"/>
       </w:pPr>
       <w:r>
-        <w:t>Radioactive: 100 Env point each (very few will be there, just 1 or 2)</w:t>
+        <w:t xml:space="preserve">Radioactive: 100 </w:t>
+      </w:r>
+      <w:proofErr w:type="spellStart"/>
+      <w:r>
+        <w:t>Env</w:t>
+      </w:r>
+      <w:proofErr w:type="spellEnd"/>
+      <w:r>
+        <w:t xml:space="preserve"> point each (very few will be there, just 1 or 2)</w:t>
       </w:r>
     </w:p>
     <w:p>
@@ -280,13 +309,27 @@
         <w:rPr>
           <w:sz w:val="28"/>
         </w:rPr>
-        <w:t xml:space="preserve"> is 15 days old</w:t>
-      </w:r>
-      <w:r>
-        <w:rPr>
-          <w:sz w:val="28"/>
-        </w:rPr>
-        <w:t>, and 25</w:t>
+        <w:t xml:space="preserve"> is 15 days </w:t>
+      </w:r>
+      <w:proofErr w:type="gramStart"/>
+      <w:r>
+        <w:rPr>
+          <w:sz w:val="28"/>
+        </w:rPr>
+        <w:t>old</w:t>
+      </w:r>
+      <w:r>
+        <w:rPr>
+          <w:sz w:val="28"/>
+        </w:rPr>
+        <w:t>,</w:t>
+      </w:r>
+      <w:proofErr w:type="gramEnd"/>
+      <w:r>
+        <w:rPr>
+          <w:sz w:val="28"/>
+        </w:rPr>
+        <w:t xml:space="preserve"> and 25</w:t>
       </w:r>
       <w:r>
         <w:rPr>
@@ -304,7 +347,21 @@
         <w:rPr>
           <w:sz w:val="28"/>
         </w:rPr>
-        <w:t>50 trash has been processed, level 2 upgrade wil</w:t>
+        <w:t xml:space="preserve">50 </w:t>
+      </w:r>
+      <w:proofErr w:type="gramStart"/>
+      <w:r>
+        <w:rPr>
+          <w:sz w:val="28"/>
+        </w:rPr>
+        <w:t>trash</w:t>
+      </w:r>
+      <w:proofErr w:type="gramEnd"/>
+      <w:r>
+        <w:rPr>
+          <w:sz w:val="28"/>
+        </w:rPr>
+        <w:t xml:space="preserve"> has been processed, level 2 upgrade wil</w:t>
       </w:r>
       <w:r>
         <w:rPr>
@@ -328,7 +385,21 @@
         <w:rPr>
           <w:sz w:val="28"/>
         </w:rPr>
-        <w:t xml:space="preserve"> It will also have option to choose whether to produce resources or powerpacks.</w:t>
+        <w:t xml:space="preserve"> It will also have option to choose whether to produce resources or </w:t>
+      </w:r>
+      <w:proofErr w:type="spellStart"/>
+      <w:r>
+        <w:rPr>
+          <w:sz w:val="28"/>
+        </w:rPr>
+        <w:t>powerpacks</w:t>
+      </w:r>
+      <w:proofErr w:type="spellEnd"/>
+      <w:r>
+        <w:rPr>
+          <w:sz w:val="28"/>
+        </w:rPr>
+        <w:t>.</w:t>
       </w:r>
       <w:r>
         <w:rPr>
@@ -370,8 +441,16 @@
           <w:sz w:val="28"/>
         </w:rPr>
         <w:lastRenderedPageBreak/>
-        <w:t>5 trash = 1 powerpack</w:t>
-      </w:r>
+        <w:t xml:space="preserve">5 trash = 1 </w:t>
+      </w:r>
+      <w:proofErr w:type="spellStart"/>
+      <w:r>
+        <w:rPr>
+          <w:sz w:val="28"/>
+        </w:rPr>
+        <w:t>powerpack</w:t>
+      </w:r>
+      <w:proofErr w:type="spellEnd"/>
       <w:r>
         <w:rPr>
           <w:sz w:val="28"/>
@@ -391,6 +470,7 @@
         </w:rPr>
         <w:t xml:space="preserve">Basic </w:t>
       </w:r>
+      <w:proofErr w:type="gramStart"/>
       <w:r>
         <w:rPr>
           <w:sz w:val="24"/>
@@ -401,7 +481,14 @@
         <w:rPr>
           <w:sz w:val="24"/>
         </w:rPr>
-        <w:t xml:space="preserve"> : </w:t>
+        <w:t xml:space="preserve"> :</w:t>
+      </w:r>
+      <w:proofErr w:type="gramEnd"/>
+      <w:r>
+        <w:rPr>
+          <w:sz w:val="24"/>
+        </w:rPr>
+        <w:t xml:space="preserve"> </w:t>
       </w:r>
       <w:r>
         <w:rPr>
@@ -437,7 +524,21 @@
         <w:rPr>
           <w:sz w:val="24"/>
         </w:rPr>
-        <w:t>40 secs/ 1</w:t>
+        <w:t xml:space="preserve">40 </w:t>
+      </w:r>
+      <w:proofErr w:type="spellStart"/>
+      <w:r>
+        <w:rPr>
+          <w:sz w:val="24"/>
+        </w:rPr>
+        <w:t>secs</w:t>
+      </w:r>
+      <w:proofErr w:type="spellEnd"/>
+      <w:r>
+        <w:rPr>
+          <w:sz w:val="24"/>
+        </w:rPr>
+        <w:t>/ 1</w:t>
       </w:r>
       <w:r>
         <w:rPr>
@@ -492,14 +593,22 @@
         <w:rPr>
           <w:sz w:val="24"/>
         </w:rPr>
-        <w:t xml:space="preserve"> secs</w:t>
-      </w:r>
-      <w:r>
-        <w:rPr>
-          <w:sz w:val="24"/>
-        </w:rPr>
         <w:t xml:space="preserve"> </w:t>
       </w:r>
+      <w:proofErr w:type="spellStart"/>
+      <w:r>
+        <w:rPr>
+          <w:sz w:val="24"/>
+        </w:rPr>
+        <w:t>secs</w:t>
+      </w:r>
+      <w:proofErr w:type="spellEnd"/>
+      <w:r>
+        <w:rPr>
+          <w:sz w:val="24"/>
+        </w:rPr>
+        <w:t xml:space="preserve"> </w:t>
+      </w:r>
       <w:r>
         <w:rPr>
           <w:sz w:val="24"/>
@@ -639,8 +748,16 @@
         <w:rPr>
           <w:sz w:val="28"/>
         </w:rPr>
-        <w:t>Power packs after 1 days ( 4</w:t>
-      </w:r>
+        <w:t xml:space="preserve">Power packs after 1 days </w:t>
+      </w:r>
+      <w:proofErr w:type="gramStart"/>
+      <w:r>
+        <w:rPr>
+          <w:sz w:val="28"/>
+        </w:rPr>
+        <w:t>( 4</w:t>
+      </w:r>
+      <w:proofErr w:type="gramEnd"/>
       <w:r>
         <w:rPr>
           <w:sz w:val="28"/>
@@ -660,6 +777,7 @@
         </w:rPr>
         <w:t xml:space="preserve">Basic </w:t>
       </w:r>
+      <w:proofErr w:type="gramStart"/>
       <w:r>
         <w:rPr>
           <w:sz w:val="24"/>
@@ -670,13 +788,14 @@
         <w:rPr>
           <w:sz w:val="24"/>
         </w:rPr>
-        <w:t xml:space="preserve"> : Only PET and HDPE plastics are recycled. </w:t>
-      </w:r>
-      <w:r>
-        <w:rPr>
-          <w:sz w:val="24"/>
-        </w:rPr>
-        <w:t xml:space="preserve"> 1 power pack for every 10 trash.</w:t>
+        <w:t xml:space="preserve"> :</w:t>
+      </w:r>
+      <w:proofErr w:type="gramEnd"/>
+      <w:r>
+        <w:rPr>
+          <w:sz w:val="24"/>
+        </w:rPr>
+        <w:t xml:space="preserve"> Only PET and HDPE plastics are recycled. </w:t>
       </w:r>
       <w:r>
         <w:rPr>
@@ -684,6 +803,20 @@
         </w:rPr>
         <w:t xml:space="preserve"> </w:t>
       </w:r>
+      <w:proofErr w:type="gramStart"/>
+      <w:r>
+        <w:rPr>
+          <w:sz w:val="24"/>
+        </w:rPr>
+        <w:t>1 power pack for every 10 trash.</w:t>
+      </w:r>
+      <w:proofErr w:type="gramEnd"/>
+      <w:r>
+        <w:rPr>
+          <w:sz w:val="24"/>
+        </w:rPr>
+        <w:t xml:space="preserve"> </w:t>
+      </w:r>
     </w:p>
     <w:p>
       <w:pPr>
@@ -709,6 +842,7 @@
         </w:rPr>
         <w:t xml:space="preserve">. </w:t>
       </w:r>
+      <w:proofErr w:type="gramStart"/>
       <w:r>
         <w:rPr>
           <w:sz w:val="24"/>
@@ -721,6 +855,7 @@
         </w:rPr>
         <w:t>.</w:t>
       </w:r>
+      <w:proofErr w:type="gramEnd"/>
     </w:p>
     <w:p>
       <w:pPr>
@@ -738,14 +873,36 @@
         <w:rPr>
           <w:sz w:val="24"/>
         </w:rPr>
-        <w:t>Thermal depolymerization.</w:t>
-      </w:r>
-      <w:r>
-        <w:rPr>
-          <w:sz w:val="24"/>
-        </w:rPr>
-        <w:t xml:space="preserve"> Power pack for every 1 trash.</w:t>
-      </w:r>
+        <w:t xml:space="preserve">Thermal </w:t>
+      </w:r>
+      <w:proofErr w:type="spellStart"/>
+      <w:r>
+        <w:rPr>
+          <w:sz w:val="24"/>
+        </w:rPr>
+        <w:t>depolymerization</w:t>
+      </w:r>
+      <w:proofErr w:type="spellEnd"/>
+      <w:r>
+        <w:rPr>
+          <w:sz w:val="24"/>
+        </w:rPr>
+        <w:t>.</w:t>
+      </w:r>
+      <w:r>
+        <w:rPr>
+          <w:sz w:val="24"/>
+        </w:rPr>
+        <w:t xml:space="preserve"> </w:t>
+      </w:r>
+      <w:proofErr w:type="gramStart"/>
+      <w:r>
+        <w:rPr>
+          <w:sz w:val="24"/>
+        </w:rPr>
+        <w:t>Power pack for every 1 trash.</w:t>
+      </w:r>
+      <w:proofErr w:type="gramEnd"/>
     </w:p>
     <w:p>
       <w:pPr>
@@ -858,11 +1015,19 @@
           <w:sz w:val="24"/>
         </w:rPr>
       </w:pPr>
-      <w:r>
-        <w:rPr>
-          <w:sz w:val="24"/>
-        </w:rPr>
-        <w:t xml:space="preserve">Pelleting: The plastic is melted down and made into small pellets. </w:t>
+      <w:proofErr w:type="spellStart"/>
+      <w:r>
+        <w:rPr>
+          <w:sz w:val="24"/>
+        </w:rPr>
+        <w:t>Pelleting</w:t>
+      </w:r>
+      <w:proofErr w:type="spellEnd"/>
+      <w:r>
+        <w:rPr>
+          <w:sz w:val="24"/>
+        </w:rPr>
+        <w:t xml:space="preserve">: The plastic is melted down and made into small pellets. </w:t>
       </w:r>
     </w:p>
     <w:p>
@@ -1134,7 +1299,21 @@
         <w:rPr>
           <w:sz w:val="24"/>
         </w:rPr>
-        <w:t>Thermal Depolymerization: Melts plastic into petroleum that can be remade into a variety of products.</w:t>
+        <w:t xml:space="preserve">Thermal </w:t>
+      </w:r>
+      <w:proofErr w:type="spellStart"/>
+      <w:r>
+        <w:rPr>
+          <w:sz w:val="24"/>
+        </w:rPr>
+        <w:t>Depolymerization</w:t>
+      </w:r>
+      <w:proofErr w:type="spellEnd"/>
+      <w:r>
+        <w:rPr>
+          <w:sz w:val="24"/>
+        </w:rPr>
+        <w:t>: Melts plastic into petroleum that can be remade into a variety of products.</w:t>
       </w:r>
     </w:p>
     <w:p>
@@ -1323,7 +1502,21 @@
         <w:rPr>
           <w:sz w:val="28"/>
         </w:rPr>
-        <w:t>Power packs after 1 days ( 4 sec ) per trash.</w:t>
+        <w:t xml:space="preserve">Power packs after 1 days </w:t>
+      </w:r>
+      <w:proofErr w:type="gramStart"/>
+      <w:r>
+        <w:rPr>
+          <w:sz w:val="28"/>
+        </w:rPr>
+        <w:t>( 4</w:t>
+      </w:r>
+      <w:proofErr w:type="gramEnd"/>
+      <w:r>
+        <w:rPr>
+          <w:sz w:val="28"/>
+        </w:rPr>
+        <w:t xml:space="preserve"> sec ) per trash.</w:t>
       </w:r>
     </w:p>
     <w:p>
@@ -1359,11 +1552,27 @@
           <w:sz w:val="24"/>
         </w:rPr>
       </w:pPr>
-      <w:r>
-        <w:rPr>
-          <w:sz w:val="24"/>
-        </w:rPr>
-        <w:t xml:space="preserve">Powerpacks of different quality. Methane power pack is less powerful than </w:t>
+      <w:proofErr w:type="spellStart"/>
+      <w:proofErr w:type="gramStart"/>
+      <w:r>
+        <w:rPr>
+          <w:sz w:val="24"/>
+        </w:rPr>
+        <w:t>Powerpacks</w:t>
+      </w:r>
+      <w:proofErr w:type="spellEnd"/>
+      <w:r>
+        <w:rPr>
+          <w:sz w:val="24"/>
+        </w:rPr>
+        <w:t xml:space="preserve"> of different quality.</w:t>
+      </w:r>
+      <w:proofErr w:type="gramEnd"/>
+      <w:r>
+        <w:rPr>
+          <w:sz w:val="24"/>
+        </w:rPr>
+        <w:t xml:space="preserve"> Methane power pack is less powerful than </w:t>
       </w:r>
       <w:r>
         <w:rPr>
@@ -1378,17 +1587,1379 @@
           <w:sz w:val="24"/>
         </w:rPr>
       </w:pPr>
+      <w:proofErr w:type="gramStart"/>
       <w:r>
         <w:rPr>
           <w:sz w:val="24"/>
         </w:rPr>
         <w:t>Bones, fossils in trash.</w:t>
       </w:r>
+      <w:proofErr w:type="gramEnd"/>
       <w:r>
         <w:rPr>
           <w:sz w:val="24"/>
         </w:rPr>
         <w:t xml:space="preserve"> The plant will give it to you along with the power packs. Take to research lab. Lab will tell you how many more is needed for playing the jigsaw game.</w:t>
+      </w:r>
+    </w:p>
+    <w:p>
+      <w:pPr>
+        <w:rPr>
+          <w:sz w:val="24"/>
+        </w:rPr>
+      </w:pPr>
+    </w:p>
+    <w:p>
+      <w:pPr>
+        <w:jc w:val="center"/>
+        <w:rPr>
+          <w:sz w:val="28"/>
+        </w:rPr>
+      </w:pPr>
+      <w:r>
+        <w:rPr>
+          <w:sz w:val="28"/>
+        </w:rPr>
+        <w:t>DISPLAY</w:t>
+      </w:r>
+      <w:r>
+        <w:rPr>
+          <w:sz w:val="28"/>
+        </w:rPr>
+        <w:t>:</w:t>
+      </w:r>
+    </w:p>
+    <w:p>
+      <w:pPr>
+        <w:rPr>
+          <w:sz w:val="28"/>
+        </w:rPr>
+      </w:pPr>
+      <w:r>
+        <w:rPr>
+          <w:sz w:val="28"/>
+        </w:rPr>
+        <w:t>The trash also contains machinery, tools, clothing, air masks etc which got exposed to radiation.</w:t>
+      </w:r>
+      <w:r>
+        <w:rPr>
+          <w:sz w:val="28"/>
+        </w:rPr>
+        <w:t xml:space="preserve"> The spent nuclear fuel and materials heavily exposed to the fission process are called ‘high-level’ waste. </w:t>
+      </w:r>
+      <w:proofErr w:type="gramStart"/>
+      <w:r>
+        <w:rPr>
+          <w:sz w:val="28"/>
+        </w:rPr>
+        <w:t>These are highly corrosive and destroys</w:t>
+      </w:r>
+      <w:proofErr w:type="gramEnd"/>
+      <w:r>
+        <w:rPr>
+          <w:sz w:val="28"/>
+        </w:rPr>
+        <w:t xml:space="preserve"> most materials.</w:t>
+      </w:r>
+    </w:p>
+    <w:p>
+      <w:pPr>
+        <w:rPr>
+          <w:sz w:val="28"/>
+        </w:rPr>
+      </w:pPr>
+    </w:p>
+    <w:p>
+      <w:pPr>
+        <w:rPr>
+          <w:rFonts w:ascii="Arial" w:hAnsi="Arial" w:cs="Arial"/>
+          <w:color w:val="000000"/>
+          <w:sz w:val="20"/>
+          <w:szCs w:val="20"/>
+          <w:shd w:val="clear" w:color="auto" w:fill="FFFFFF"/>
+        </w:rPr>
+      </w:pPr>
+      <w:r>
+        <w:rPr>
+          <w:rFonts w:ascii="Arial" w:hAnsi="Arial" w:cs="Arial"/>
+          <w:b/>
+          <w:bCs/>
+          <w:color w:val="000000"/>
+          <w:sz w:val="20"/>
+          <w:szCs w:val="20"/>
+          <w:shd w:val="clear" w:color="auto" w:fill="FFFFFF"/>
+        </w:rPr>
+        <w:t>Dry cask storage</w:t>
+      </w:r>
+      <w:r>
+        <w:rPr>
+          <w:rStyle w:val="apple-converted-space"/>
+          <w:rFonts w:ascii="Arial" w:hAnsi="Arial" w:cs="Arial"/>
+          <w:color w:val="000000"/>
+          <w:sz w:val="20"/>
+          <w:szCs w:val="20"/>
+          <w:shd w:val="clear" w:color="auto" w:fill="FFFFFF"/>
+        </w:rPr>
+        <w:t> </w:t>
+      </w:r>
+      <w:r>
+        <w:rPr>
+          <w:rFonts w:ascii="Arial" w:hAnsi="Arial" w:cs="Arial"/>
+          <w:color w:val="000000"/>
+          <w:sz w:val="20"/>
+          <w:szCs w:val="20"/>
+          <w:shd w:val="clear" w:color="auto" w:fill="FFFFFF"/>
+        </w:rPr>
+        <w:t>is a method of storing high-level</w:t>
+      </w:r>
+      <w:r>
+        <w:rPr>
+          <w:rStyle w:val="apple-converted-space"/>
+          <w:rFonts w:ascii="Arial" w:hAnsi="Arial" w:cs="Arial"/>
+          <w:color w:val="000000"/>
+          <w:sz w:val="20"/>
+          <w:szCs w:val="20"/>
+          <w:shd w:val="clear" w:color="auto" w:fill="FFFFFF"/>
+        </w:rPr>
+        <w:t> </w:t>
+      </w:r>
+      <w:hyperlink r:id="rId5" w:tooltip="Radioactive waste" w:history="1">
+        <w:r>
+          <w:rPr>
+            <w:rStyle w:val="Hyperlink"/>
+            <w:rFonts w:ascii="Arial" w:hAnsi="Arial" w:cs="Arial"/>
+            <w:color w:val="0B0080"/>
+            <w:sz w:val="20"/>
+            <w:szCs w:val="20"/>
+            <w:shd w:val="clear" w:color="auto" w:fill="FFFFFF"/>
+          </w:rPr>
+          <w:t>radioactive waste</w:t>
+        </w:r>
+      </w:hyperlink>
+      <w:r>
+        <w:rPr>
+          <w:rFonts w:ascii="Arial" w:hAnsi="Arial" w:cs="Arial"/>
+          <w:color w:val="000000"/>
+          <w:sz w:val="20"/>
+          <w:szCs w:val="20"/>
+          <w:shd w:val="clear" w:color="auto" w:fill="FFFFFF"/>
+        </w:rPr>
+        <w:t>, such as</w:t>
+      </w:r>
+      <w:r>
+        <w:rPr>
+          <w:rStyle w:val="apple-converted-space"/>
+          <w:rFonts w:ascii="Arial" w:hAnsi="Arial" w:cs="Arial"/>
+          <w:color w:val="000000"/>
+          <w:sz w:val="20"/>
+          <w:szCs w:val="20"/>
+          <w:shd w:val="clear" w:color="auto" w:fill="FFFFFF"/>
+        </w:rPr>
+        <w:t> </w:t>
+      </w:r>
+      <w:hyperlink r:id="rId6" w:tooltip="Spent nuclear fuel" w:history="1">
+        <w:r>
+          <w:rPr>
+            <w:rStyle w:val="Hyperlink"/>
+            <w:rFonts w:ascii="Arial" w:hAnsi="Arial" w:cs="Arial"/>
+            <w:color w:val="0B0080"/>
+            <w:sz w:val="20"/>
+            <w:szCs w:val="20"/>
+            <w:shd w:val="clear" w:color="auto" w:fill="FFFFFF"/>
+          </w:rPr>
+          <w:t>spent nuclear fuel</w:t>
+        </w:r>
+      </w:hyperlink>
+      <w:r>
+        <w:rPr>
+          <w:rStyle w:val="apple-converted-space"/>
+          <w:rFonts w:ascii="Arial" w:hAnsi="Arial" w:cs="Arial"/>
+          <w:color w:val="000000"/>
+          <w:sz w:val="20"/>
+          <w:szCs w:val="20"/>
+          <w:shd w:val="clear" w:color="auto" w:fill="FFFFFF"/>
+        </w:rPr>
+        <w:t> </w:t>
+      </w:r>
+      <w:r>
+        <w:rPr>
+          <w:rFonts w:ascii="Arial" w:hAnsi="Arial" w:cs="Arial"/>
+          <w:color w:val="000000"/>
+          <w:sz w:val="20"/>
+          <w:szCs w:val="20"/>
+          <w:shd w:val="clear" w:color="auto" w:fill="FFFFFF"/>
+        </w:rPr>
+        <w:t>that has already been cooled in the</w:t>
+      </w:r>
+      <w:r>
+        <w:rPr>
+          <w:rStyle w:val="apple-converted-space"/>
+          <w:rFonts w:ascii="Arial" w:hAnsi="Arial" w:cs="Arial"/>
+          <w:color w:val="000000"/>
+          <w:sz w:val="20"/>
+          <w:szCs w:val="20"/>
+          <w:shd w:val="clear" w:color="auto" w:fill="FFFFFF"/>
+        </w:rPr>
+        <w:t> </w:t>
+      </w:r>
+      <w:hyperlink r:id="rId7" w:tooltip="Spent fuel pool" w:history="1">
+        <w:r>
+          <w:rPr>
+            <w:rStyle w:val="Hyperlink"/>
+            <w:rFonts w:ascii="Arial" w:hAnsi="Arial" w:cs="Arial"/>
+            <w:color w:val="0B0080"/>
+            <w:sz w:val="20"/>
+            <w:szCs w:val="20"/>
+            <w:shd w:val="clear" w:color="auto" w:fill="FFFFFF"/>
+          </w:rPr>
+          <w:t>spent fuel pool</w:t>
+        </w:r>
+      </w:hyperlink>
+      <w:r>
+        <w:rPr>
+          <w:rStyle w:val="apple-converted-space"/>
+          <w:rFonts w:ascii="Arial" w:hAnsi="Arial" w:cs="Arial"/>
+          <w:color w:val="000000"/>
+          <w:sz w:val="20"/>
+          <w:szCs w:val="20"/>
+          <w:shd w:val="clear" w:color="auto" w:fill="FFFFFF"/>
+        </w:rPr>
+        <w:t> </w:t>
+      </w:r>
+      <w:r>
+        <w:rPr>
+          <w:rFonts w:ascii="Arial" w:hAnsi="Arial" w:cs="Arial"/>
+          <w:color w:val="000000"/>
+          <w:sz w:val="20"/>
+          <w:szCs w:val="20"/>
+          <w:shd w:val="clear" w:color="auto" w:fill="FFFFFF"/>
+        </w:rPr>
+        <w:t>for at least one year.</w:t>
+      </w:r>
+      <w:hyperlink r:id="rId8" w:anchor="cite_note-0" w:history="1">
+        <w:r>
+          <w:rPr>
+            <w:rStyle w:val="Hyperlink"/>
+            <w:rFonts w:ascii="Arial" w:hAnsi="Arial" w:cs="Arial"/>
+            <w:color w:val="0B0080"/>
+            <w:shd w:val="clear" w:color="auto" w:fill="FFFFFF"/>
+            <w:vertAlign w:val="superscript"/>
+          </w:rPr>
+          <w:t>[1]</w:t>
+        </w:r>
+      </w:hyperlink>
+      <w:r>
+        <w:rPr>
+          <w:rFonts w:ascii="Arial" w:hAnsi="Arial" w:cs="Arial"/>
+          <w:color w:val="000000"/>
+          <w:sz w:val="20"/>
+          <w:szCs w:val="20"/>
+          <w:shd w:val="clear" w:color="auto" w:fill="FFFFFF"/>
+        </w:rPr>
+        <w:t>. These</w:t>
+      </w:r>
+      <w:r>
+        <w:rPr>
+          <w:rStyle w:val="apple-converted-space"/>
+          <w:rFonts w:ascii="Arial" w:hAnsi="Arial" w:cs="Arial"/>
+          <w:color w:val="000000"/>
+          <w:sz w:val="20"/>
+          <w:szCs w:val="20"/>
+          <w:shd w:val="clear" w:color="auto" w:fill="FFFFFF"/>
+        </w:rPr>
+        <w:t> </w:t>
+      </w:r>
+      <w:hyperlink r:id="rId9" w:tooltip="Cask" w:history="1">
+        <w:r>
+          <w:rPr>
+            <w:rStyle w:val="Hyperlink"/>
+            <w:rFonts w:ascii="Arial" w:hAnsi="Arial" w:cs="Arial"/>
+            <w:color w:val="0B0080"/>
+            <w:sz w:val="20"/>
+            <w:szCs w:val="20"/>
+            <w:shd w:val="clear" w:color="auto" w:fill="FFFFFF"/>
+          </w:rPr>
+          <w:t>casks</w:t>
+        </w:r>
+      </w:hyperlink>
+      <w:r>
+        <w:rPr>
+          <w:rStyle w:val="apple-converted-space"/>
+          <w:rFonts w:ascii="Arial" w:hAnsi="Arial" w:cs="Arial"/>
+          <w:color w:val="000000"/>
+          <w:sz w:val="20"/>
+          <w:szCs w:val="20"/>
+          <w:shd w:val="clear" w:color="auto" w:fill="FFFFFF"/>
+        </w:rPr>
+        <w:t> </w:t>
+      </w:r>
+      <w:r>
+        <w:rPr>
+          <w:rFonts w:ascii="Arial" w:hAnsi="Arial" w:cs="Arial"/>
+          <w:color w:val="000000"/>
+          <w:sz w:val="20"/>
+          <w:szCs w:val="20"/>
+          <w:shd w:val="clear" w:color="auto" w:fill="FFFFFF"/>
+        </w:rPr>
+        <w:t>are typically</w:t>
+      </w:r>
+      <w:r>
+        <w:rPr>
+          <w:rStyle w:val="apple-converted-space"/>
+          <w:rFonts w:ascii="Arial" w:hAnsi="Arial" w:cs="Arial"/>
+          <w:color w:val="000000"/>
+          <w:sz w:val="20"/>
+          <w:szCs w:val="20"/>
+          <w:shd w:val="clear" w:color="auto" w:fill="FFFFFF"/>
+        </w:rPr>
+        <w:t> </w:t>
+      </w:r>
+      <w:hyperlink r:id="rId10" w:tooltip="Steel" w:history="1">
+        <w:r>
+          <w:rPr>
+            <w:rStyle w:val="Hyperlink"/>
+            <w:rFonts w:ascii="Arial" w:hAnsi="Arial" w:cs="Arial"/>
+            <w:color w:val="0B0080"/>
+            <w:sz w:val="20"/>
+            <w:szCs w:val="20"/>
+            <w:shd w:val="clear" w:color="auto" w:fill="FFFFFF"/>
+          </w:rPr>
+          <w:t>steel</w:t>
+        </w:r>
+      </w:hyperlink>
+      <w:r>
+        <w:rPr>
+          <w:rStyle w:val="apple-converted-space"/>
+          <w:rFonts w:ascii="Arial" w:hAnsi="Arial" w:cs="Arial"/>
+          <w:color w:val="000000"/>
+          <w:sz w:val="20"/>
+          <w:szCs w:val="20"/>
+          <w:shd w:val="clear" w:color="auto" w:fill="FFFFFF"/>
+        </w:rPr>
+        <w:t> </w:t>
+      </w:r>
+      <w:r>
+        <w:rPr>
+          <w:rFonts w:ascii="Arial" w:hAnsi="Arial" w:cs="Arial"/>
+          <w:color w:val="000000"/>
+          <w:sz w:val="20"/>
+          <w:szCs w:val="20"/>
+          <w:shd w:val="clear" w:color="auto" w:fill="FFFFFF"/>
+        </w:rPr>
+        <w:t xml:space="preserve">cylinders that are </w:t>
+      </w:r>
+      <w:proofErr w:type="spellStart"/>
+      <w:r>
+        <w:rPr>
+          <w:rFonts w:ascii="Arial" w:hAnsi="Arial" w:cs="Arial"/>
+          <w:color w:val="000000"/>
+          <w:sz w:val="20"/>
+          <w:szCs w:val="20"/>
+          <w:shd w:val="clear" w:color="auto" w:fill="FFFFFF"/>
+        </w:rPr>
+        <w:t>either</w:t>
+      </w:r>
+      <w:hyperlink r:id="rId11" w:tooltip="Welding" w:history="1">
+        <w:r>
+          <w:rPr>
+            <w:rStyle w:val="Hyperlink"/>
+            <w:rFonts w:ascii="Arial" w:hAnsi="Arial" w:cs="Arial"/>
+            <w:color w:val="0B0080"/>
+            <w:sz w:val="20"/>
+            <w:szCs w:val="20"/>
+            <w:shd w:val="clear" w:color="auto" w:fill="FFFFFF"/>
+          </w:rPr>
+          <w:t>welded</w:t>
+        </w:r>
+        <w:proofErr w:type="spellEnd"/>
+      </w:hyperlink>
+      <w:r>
+        <w:rPr>
+          <w:rStyle w:val="apple-converted-space"/>
+          <w:rFonts w:ascii="Arial" w:hAnsi="Arial" w:cs="Arial"/>
+          <w:color w:val="000000"/>
+          <w:sz w:val="20"/>
+          <w:szCs w:val="20"/>
+          <w:shd w:val="clear" w:color="auto" w:fill="FFFFFF"/>
+        </w:rPr>
+        <w:t> </w:t>
+      </w:r>
+      <w:r>
+        <w:rPr>
+          <w:rFonts w:ascii="Arial" w:hAnsi="Arial" w:cs="Arial"/>
+          <w:color w:val="000000"/>
+          <w:sz w:val="20"/>
+          <w:szCs w:val="20"/>
+          <w:shd w:val="clear" w:color="auto" w:fill="FFFFFF"/>
+        </w:rPr>
+        <w:t>or</w:t>
+      </w:r>
+      <w:r>
+        <w:rPr>
+          <w:rStyle w:val="apple-converted-space"/>
+          <w:rFonts w:ascii="Arial" w:hAnsi="Arial" w:cs="Arial"/>
+          <w:color w:val="000000"/>
+          <w:sz w:val="20"/>
+          <w:szCs w:val="20"/>
+          <w:shd w:val="clear" w:color="auto" w:fill="FFFFFF"/>
+        </w:rPr>
+        <w:t> </w:t>
+      </w:r>
+      <w:hyperlink r:id="rId12" w:tooltip="Bolted joint" w:history="1">
+        <w:r>
+          <w:rPr>
+            <w:rStyle w:val="Hyperlink"/>
+            <w:rFonts w:ascii="Arial" w:hAnsi="Arial" w:cs="Arial"/>
+            <w:color w:val="0B0080"/>
+            <w:sz w:val="20"/>
+            <w:szCs w:val="20"/>
+            <w:shd w:val="clear" w:color="auto" w:fill="FFFFFF"/>
+          </w:rPr>
+          <w:t>bolted</w:t>
+        </w:r>
+      </w:hyperlink>
+      <w:r>
+        <w:rPr>
+          <w:rStyle w:val="apple-converted-space"/>
+          <w:rFonts w:ascii="Arial" w:hAnsi="Arial" w:cs="Arial"/>
+          <w:color w:val="000000"/>
+          <w:sz w:val="20"/>
+          <w:szCs w:val="20"/>
+          <w:shd w:val="clear" w:color="auto" w:fill="FFFFFF"/>
+        </w:rPr>
+        <w:t> </w:t>
+      </w:r>
+      <w:r>
+        <w:rPr>
+          <w:rFonts w:ascii="Arial" w:hAnsi="Arial" w:cs="Arial"/>
+          <w:color w:val="000000"/>
+          <w:sz w:val="20"/>
+          <w:szCs w:val="20"/>
+          <w:shd w:val="clear" w:color="auto" w:fill="FFFFFF"/>
+        </w:rPr>
+        <w:t xml:space="preserve">closed. </w:t>
+      </w:r>
+      <w:proofErr w:type="gramStart"/>
+      <w:r>
+        <w:rPr>
+          <w:rFonts w:ascii="Arial" w:hAnsi="Arial" w:cs="Arial"/>
+          <w:color w:val="000000"/>
+          <w:sz w:val="20"/>
+          <w:szCs w:val="20"/>
+          <w:shd w:val="clear" w:color="auto" w:fill="FFFFFF"/>
+        </w:rPr>
+        <w:t>When inside, the fuel rods are surrounded by</w:t>
+      </w:r>
+      <w:r>
+        <w:rPr>
+          <w:rStyle w:val="apple-converted-space"/>
+          <w:rFonts w:ascii="Arial" w:hAnsi="Arial" w:cs="Arial"/>
+          <w:color w:val="000000"/>
+          <w:sz w:val="20"/>
+          <w:szCs w:val="20"/>
+          <w:shd w:val="clear" w:color="auto" w:fill="FFFFFF"/>
+        </w:rPr>
+        <w:t> </w:t>
+      </w:r>
+      <w:hyperlink r:id="rId13" w:tooltip="Inert gas" w:history="1">
+        <w:r>
+          <w:rPr>
+            <w:rStyle w:val="Hyperlink"/>
+            <w:rFonts w:ascii="Arial" w:hAnsi="Arial" w:cs="Arial"/>
+            <w:color w:val="0B0080"/>
+            <w:sz w:val="20"/>
+            <w:szCs w:val="20"/>
+            <w:shd w:val="clear" w:color="auto" w:fill="FFFFFF"/>
+          </w:rPr>
+          <w:t>inert gas</w:t>
+        </w:r>
+      </w:hyperlink>
+      <w:r>
+        <w:rPr>
+          <w:rFonts w:ascii="Arial" w:hAnsi="Arial" w:cs="Arial"/>
+          <w:color w:val="000000"/>
+          <w:sz w:val="20"/>
+          <w:szCs w:val="20"/>
+          <w:shd w:val="clear" w:color="auto" w:fill="FFFFFF"/>
+        </w:rPr>
+        <w:t>.</w:t>
+      </w:r>
+      <w:proofErr w:type="gramEnd"/>
+      <w:r>
+        <w:rPr>
+          <w:rFonts w:ascii="Arial" w:hAnsi="Arial" w:cs="Arial"/>
+          <w:color w:val="000000"/>
+          <w:sz w:val="20"/>
+          <w:szCs w:val="20"/>
+          <w:shd w:val="clear" w:color="auto" w:fill="FFFFFF"/>
+        </w:rPr>
+        <w:t xml:space="preserve"> Ideally, the steel cylinder provides leak-tight containment of the spent fuel. Each cylinder is surrounded by additional steel,</w:t>
+      </w:r>
+      <w:r>
+        <w:rPr>
+          <w:rStyle w:val="apple-converted-space"/>
+          <w:rFonts w:ascii="Arial" w:hAnsi="Arial" w:cs="Arial"/>
+          <w:color w:val="000000"/>
+          <w:sz w:val="20"/>
+          <w:szCs w:val="20"/>
+          <w:shd w:val="clear" w:color="auto" w:fill="FFFFFF"/>
+        </w:rPr>
+        <w:t> </w:t>
+      </w:r>
+      <w:hyperlink r:id="rId14" w:tooltip="Concrete" w:history="1">
+        <w:r>
+          <w:rPr>
+            <w:rStyle w:val="Hyperlink"/>
+            <w:rFonts w:ascii="Arial" w:hAnsi="Arial" w:cs="Arial"/>
+            <w:color w:val="0B0080"/>
+            <w:sz w:val="20"/>
+            <w:szCs w:val="20"/>
+            <w:shd w:val="clear" w:color="auto" w:fill="FFFFFF"/>
+          </w:rPr>
+          <w:t>concrete</w:t>
+        </w:r>
+      </w:hyperlink>
+      <w:r>
+        <w:rPr>
+          <w:rFonts w:ascii="Arial" w:hAnsi="Arial" w:cs="Arial"/>
+          <w:color w:val="000000"/>
+          <w:sz w:val="20"/>
+          <w:szCs w:val="20"/>
+          <w:shd w:val="clear" w:color="auto" w:fill="FFFFFF"/>
+        </w:rPr>
+        <w:t>, or other material to provide radiation shielding to workers and members of the public. Some of the cask designs can be used for both storage and transportation.</w:t>
+      </w:r>
+    </w:p>
+    <w:p>
+      <w:pPr>
+        <w:rPr>
+          <w:rFonts w:ascii="Arial" w:hAnsi="Arial" w:cs="Arial"/>
+          <w:color w:val="000000"/>
+          <w:sz w:val="20"/>
+          <w:szCs w:val="20"/>
+          <w:shd w:val="clear" w:color="auto" w:fill="FFFFFF"/>
+        </w:rPr>
+      </w:pPr>
+    </w:p>
+    <w:p>
+      <w:pPr>
+        <w:pStyle w:val="NormalWeb"/>
+        <w:shd w:val="clear" w:color="auto" w:fill="FFFFFF"/>
+        <w:spacing w:before="96" w:beforeAutospacing="0" w:after="120" w:afterAutospacing="0" w:line="300" w:lineRule="atLeast"/>
+        <w:rPr>
+          <w:rFonts w:ascii="Arial" w:hAnsi="Arial" w:cs="Arial"/>
+          <w:color w:val="000000"/>
+          <w:sz w:val="20"/>
+          <w:szCs w:val="20"/>
+        </w:rPr>
+      </w:pPr>
+      <w:r>
+        <w:rPr>
+          <w:rFonts w:ascii="Arial" w:hAnsi="Arial" w:cs="Arial"/>
+          <w:color w:val="000000"/>
+          <w:sz w:val="20"/>
+          <w:szCs w:val="20"/>
+        </w:rPr>
+        <w:lastRenderedPageBreak/>
+        <w:t>The</w:t>
+      </w:r>
+      <w:r>
+        <w:rPr>
+          <w:rStyle w:val="apple-converted-space"/>
+          <w:rFonts w:ascii="Arial" w:hAnsi="Arial" w:cs="Arial"/>
+          <w:color w:val="000000"/>
+          <w:sz w:val="20"/>
+          <w:szCs w:val="20"/>
+        </w:rPr>
+        <w:t> </w:t>
+      </w:r>
+      <w:r>
+        <w:rPr>
+          <w:rFonts w:ascii="Arial" w:hAnsi="Arial" w:cs="Arial"/>
+          <w:b/>
+          <w:bCs/>
+          <w:color w:val="000000"/>
+          <w:sz w:val="20"/>
+          <w:szCs w:val="20"/>
+        </w:rPr>
+        <w:t>Yucca Mountain Nuclear Waste Repository</w:t>
+      </w:r>
+      <w:r>
+        <w:rPr>
+          <w:rStyle w:val="apple-converted-space"/>
+          <w:rFonts w:ascii="Arial" w:hAnsi="Arial" w:cs="Arial"/>
+          <w:color w:val="000000"/>
+          <w:sz w:val="20"/>
+          <w:szCs w:val="20"/>
+        </w:rPr>
+        <w:t> </w:t>
+      </w:r>
+      <w:r>
+        <w:rPr>
+          <w:rFonts w:ascii="Arial" w:hAnsi="Arial" w:cs="Arial"/>
+          <w:color w:val="000000"/>
+          <w:sz w:val="20"/>
+          <w:szCs w:val="20"/>
+        </w:rPr>
+        <w:t>was to be a</w:t>
+      </w:r>
+      <w:r>
+        <w:rPr>
+          <w:rStyle w:val="apple-converted-space"/>
+          <w:rFonts w:ascii="Arial" w:hAnsi="Arial" w:cs="Arial"/>
+          <w:color w:val="000000"/>
+          <w:sz w:val="20"/>
+          <w:szCs w:val="20"/>
+        </w:rPr>
+        <w:t> </w:t>
+      </w:r>
+      <w:hyperlink r:id="rId15" w:tooltip="Deep geological repository" w:history="1">
+        <w:r>
+          <w:rPr>
+            <w:rStyle w:val="Hyperlink"/>
+            <w:rFonts w:ascii="Arial" w:hAnsi="Arial" w:cs="Arial"/>
+            <w:color w:val="0B0080"/>
+            <w:sz w:val="20"/>
+            <w:szCs w:val="20"/>
+            <w:u w:val="none"/>
+          </w:rPr>
+          <w:t>deep geological repository</w:t>
+        </w:r>
+      </w:hyperlink>
+      <w:r>
+        <w:rPr>
+          <w:rStyle w:val="apple-converted-space"/>
+          <w:rFonts w:ascii="Arial" w:hAnsi="Arial" w:cs="Arial"/>
+          <w:color w:val="000000"/>
+          <w:sz w:val="20"/>
+          <w:szCs w:val="20"/>
+        </w:rPr>
+        <w:t> </w:t>
+      </w:r>
+      <w:r>
+        <w:rPr>
+          <w:rFonts w:ascii="Arial" w:hAnsi="Arial" w:cs="Arial"/>
+          <w:color w:val="000000"/>
+          <w:sz w:val="20"/>
+          <w:szCs w:val="20"/>
+        </w:rPr>
+        <w:t xml:space="preserve">storage facility </w:t>
+      </w:r>
+      <w:proofErr w:type="spellStart"/>
+      <w:r>
+        <w:rPr>
+          <w:rFonts w:ascii="Arial" w:hAnsi="Arial" w:cs="Arial"/>
+          <w:color w:val="000000"/>
+          <w:sz w:val="20"/>
+          <w:szCs w:val="20"/>
+        </w:rPr>
+        <w:t>for</w:t>
+      </w:r>
+      <w:hyperlink r:id="rId16" w:tooltip="Spent nuclear fuel" w:history="1">
+        <w:r>
+          <w:rPr>
+            <w:rStyle w:val="Hyperlink"/>
+            <w:rFonts w:ascii="Arial" w:hAnsi="Arial" w:cs="Arial"/>
+            <w:color w:val="0B0080"/>
+            <w:sz w:val="20"/>
+            <w:szCs w:val="20"/>
+            <w:u w:val="none"/>
+          </w:rPr>
+          <w:t>spent</w:t>
+        </w:r>
+        <w:proofErr w:type="spellEnd"/>
+        <w:r>
+          <w:rPr>
+            <w:rStyle w:val="Hyperlink"/>
+            <w:rFonts w:ascii="Arial" w:hAnsi="Arial" w:cs="Arial"/>
+            <w:color w:val="0B0080"/>
+            <w:sz w:val="20"/>
+            <w:szCs w:val="20"/>
+            <w:u w:val="none"/>
+          </w:rPr>
+          <w:t xml:space="preserve"> nuclear reactor fuel</w:t>
+        </w:r>
+      </w:hyperlink>
+      <w:r>
+        <w:rPr>
+          <w:rStyle w:val="apple-converted-space"/>
+          <w:rFonts w:ascii="Arial" w:hAnsi="Arial" w:cs="Arial"/>
+          <w:color w:val="000000"/>
+          <w:sz w:val="20"/>
+          <w:szCs w:val="20"/>
+        </w:rPr>
+        <w:t> </w:t>
+      </w:r>
+      <w:r>
+        <w:rPr>
+          <w:rFonts w:ascii="Arial" w:hAnsi="Arial" w:cs="Arial"/>
+          <w:color w:val="000000"/>
+          <w:sz w:val="20"/>
+          <w:szCs w:val="20"/>
+        </w:rPr>
+        <w:t>and other</w:t>
+      </w:r>
+      <w:r>
+        <w:rPr>
+          <w:rStyle w:val="apple-converted-space"/>
+          <w:rFonts w:ascii="Arial" w:hAnsi="Arial" w:cs="Arial"/>
+          <w:color w:val="000000"/>
+          <w:sz w:val="20"/>
+          <w:szCs w:val="20"/>
+        </w:rPr>
+        <w:t> </w:t>
+      </w:r>
+      <w:hyperlink r:id="rId17" w:tooltip="High level radioactive waste" w:history="1">
+        <w:r>
+          <w:rPr>
+            <w:rStyle w:val="Hyperlink"/>
+            <w:rFonts w:ascii="Arial" w:hAnsi="Arial" w:cs="Arial"/>
+            <w:color w:val="0B0080"/>
+            <w:sz w:val="20"/>
+            <w:szCs w:val="20"/>
+            <w:u w:val="none"/>
+          </w:rPr>
+          <w:t>high level radioactive waste</w:t>
+        </w:r>
+      </w:hyperlink>
+      <w:r>
+        <w:rPr>
+          <w:rFonts w:ascii="Arial" w:hAnsi="Arial" w:cs="Arial"/>
+          <w:color w:val="000000"/>
+          <w:sz w:val="20"/>
+          <w:szCs w:val="20"/>
+        </w:rPr>
+        <w:t>, until the project was canceled in 2009. It was to be located on federal land adjacent to the</w:t>
+      </w:r>
+      <w:r>
+        <w:rPr>
+          <w:rStyle w:val="apple-converted-space"/>
+          <w:rFonts w:ascii="Arial" w:hAnsi="Arial" w:cs="Arial"/>
+          <w:color w:val="000000"/>
+          <w:sz w:val="20"/>
+          <w:szCs w:val="20"/>
+        </w:rPr>
+        <w:t> </w:t>
+      </w:r>
+      <w:hyperlink r:id="rId18" w:tooltip="Nevada Test Site" w:history="1">
+        <w:r>
+          <w:rPr>
+            <w:rStyle w:val="Hyperlink"/>
+            <w:rFonts w:ascii="Arial" w:hAnsi="Arial" w:cs="Arial"/>
+            <w:color w:val="0B0080"/>
+            <w:sz w:val="20"/>
+            <w:szCs w:val="20"/>
+            <w:u w:val="none"/>
+          </w:rPr>
+          <w:t>Nevada Test Site</w:t>
+        </w:r>
+      </w:hyperlink>
+      <w:r>
+        <w:rPr>
+          <w:rStyle w:val="apple-converted-space"/>
+          <w:rFonts w:ascii="Arial" w:hAnsi="Arial" w:cs="Arial"/>
+          <w:color w:val="000000"/>
+          <w:sz w:val="20"/>
+          <w:szCs w:val="20"/>
+        </w:rPr>
+        <w:t> </w:t>
+      </w:r>
+      <w:r>
+        <w:rPr>
+          <w:rFonts w:ascii="Arial" w:hAnsi="Arial" w:cs="Arial"/>
+          <w:color w:val="000000"/>
+          <w:sz w:val="20"/>
+          <w:szCs w:val="20"/>
+        </w:rPr>
+        <w:t>in</w:t>
+      </w:r>
+      <w:r>
+        <w:rPr>
+          <w:rStyle w:val="apple-converted-space"/>
+          <w:rFonts w:ascii="Arial" w:hAnsi="Arial" w:cs="Arial"/>
+          <w:color w:val="000000"/>
+          <w:sz w:val="20"/>
+          <w:szCs w:val="20"/>
+        </w:rPr>
+        <w:t> </w:t>
+      </w:r>
+      <w:hyperlink r:id="rId19" w:tooltip="Nye County, Nevada" w:history="1">
+        <w:r>
+          <w:rPr>
+            <w:rStyle w:val="Hyperlink"/>
+            <w:rFonts w:ascii="Arial" w:hAnsi="Arial" w:cs="Arial"/>
+            <w:color w:val="0B0080"/>
+            <w:sz w:val="20"/>
+            <w:szCs w:val="20"/>
+            <w:u w:val="none"/>
+          </w:rPr>
+          <w:t>Nye County, Nevada</w:t>
+        </w:r>
+      </w:hyperlink>
+      <w:r>
+        <w:rPr>
+          <w:rFonts w:ascii="Arial" w:hAnsi="Arial" w:cs="Arial"/>
+          <w:color w:val="000000"/>
+          <w:sz w:val="20"/>
+          <w:szCs w:val="20"/>
+        </w:rPr>
+        <w:t>, about 80 mi (130 km) northwest of the</w:t>
+      </w:r>
+      <w:r>
+        <w:rPr>
+          <w:rStyle w:val="apple-converted-space"/>
+          <w:rFonts w:ascii="Arial" w:hAnsi="Arial" w:cs="Arial"/>
+          <w:color w:val="000000"/>
+          <w:sz w:val="20"/>
+          <w:szCs w:val="20"/>
+        </w:rPr>
+        <w:t> </w:t>
+      </w:r>
+      <w:hyperlink r:id="rId20" w:tooltip="Las Vegas metropolitan area" w:history="1">
+        <w:r>
+          <w:rPr>
+            <w:rStyle w:val="Hyperlink"/>
+            <w:rFonts w:ascii="Arial" w:hAnsi="Arial" w:cs="Arial"/>
+            <w:color w:val="0B0080"/>
+            <w:sz w:val="20"/>
+            <w:szCs w:val="20"/>
+            <w:u w:val="none"/>
+          </w:rPr>
+          <w:t>Las Vegas metropolitan area</w:t>
+        </w:r>
+      </w:hyperlink>
+      <w:r>
+        <w:rPr>
+          <w:rFonts w:ascii="Arial" w:hAnsi="Arial" w:cs="Arial"/>
+          <w:color w:val="000000"/>
+          <w:sz w:val="20"/>
+          <w:szCs w:val="20"/>
+        </w:rPr>
+        <w:t>. The proposed repository was within</w:t>
+      </w:r>
+      <w:r>
+        <w:rPr>
+          <w:rStyle w:val="apple-converted-space"/>
+          <w:rFonts w:ascii="Arial" w:hAnsi="Arial" w:cs="Arial"/>
+          <w:color w:val="000000"/>
+          <w:sz w:val="20"/>
+          <w:szCs w:val="20"/>
+        </w:rPr>
+        <w:t> </w:t>
+      </w:r>
+      <w:hyperlink r:id="rId21" w:tooltip="Yucca Mountain" w:history="1">
+        <w:r>
+          <w:rPr>
+            <w:rStyle w:val="Hyperlink"/>
+            <w:rFonts w:ascii="Arial" w:hAnsi="Arial" w:cs="Arial"/>
+            <w:color w:val="0B0080"/>
+            <w:sz w:val="20"/>
+            <w:szCs w:val="20"/>
+            <w:u w:val="none"/>
+          </w:rPr>
+          <w:t>Yucca Mountain</w:t>
+        </w:r>
+      </w:hyperlink>
+      <w:r>
+        <w:rPr>
+          <w:rFonts w:ascii="Arial" w:hAnsi="Arial" w:cs="Arial"/>
+          <w:color w:val="000000"/>
+          <w:sz w:val="20"/>
+          <w:szCs w:val="20"/>
+        </w:rPr>
+        <w:t>, a</w:t>
+      </w:r>
+      <w:r>
+        <w:rPr>
+          <w:rStyle w:val="apple-converted-space"/>
+          <w:rFonts w:ascii="Arial" w:hAnsi="Arial" w:cs="Arial"/>
+          <w:color w:val="000000"/>
+          <w:sz w:val="20"/>
+          <w:szCs w:val="20"/>
+        </w:rPr>
+        <w:t> </w:t>
+      </w:r>
+      <w:hyperlink r:id="rId22" w:tooltip="Ridge" w:history="1">
+        <w:r>
+          <w:rPr>
+            <w:rStyle w:val="Hyperlink"/>
+            <w:rFonts w:ascii="Arial" w:hAnsi="Arial" w:cs="Arial"/>
+            <w:color w:val="0B0080"/>
+            <w:sz w:val="20"/>
+            <w:szCs w:val="20"/>
+            <w:u w:val="none"/>
+          </w:rPr>
+          <w:t>ridge</w:t>
+        </w:r>
+      </w:hyperlink>
+      <w:r>
+        <w:rPr>
+          <w:rStyle w:val="apple-converted-space"/>
+          <w:rFonts w:ascii="Arial" w:hAnsi="Arial" w:cs="Arial"/>
+          <w:color w:val="000000"/>
+          <w:sz w:val="20"/>
+          <w:szCs w:val="20"/>
+        </w:rPr>
+        <w:t> </w:t>
+      </w:r>
+      <w:r>
+        <w:rPr>
+          <w:rFonts w:ascii="Arial" w:hAnsi="Arial" w:cs="Arial"/>
+          <w:color w:val="000000"/>
+          <w:sz w:val="20"/>
+          <w:szCs w:val="20"/>
+        </w:rPr>
+        <w:t>line in the south-central part of Nevada near its border with</w:t>
+      </w:r>
+      <w:r>
+        <w:rPr>
+          <w:rStyle w:val="apple-converted-space"/>
+          <w:rFonts w:ascii="Arial" w:hAnsi="Arial" w:cs="Arial"/>
+          <w:color w:val="000000"/>
+          <w:sz w:val="20"/>
+          <w:szCs w:val="20"/>
+        </w:rPr>
+        <w:t> </w:t>
+      </w:r>
+      <w:hyperlink r:id="rId23" w:tooltip="California" w:history="1">
+        <w:r>
+          <w:rPr>
+            <w:rStyle w:val="Hyperlink"/>
+            <w:rFonts w:ascii="Arial" w:hAnsi="Arial" w:cs="Arial"/>
+            <w:color w:val="0B0080"/>
+            <w:sz w:val="20"/>
+            <w:szCs w:val="20"/>
+            <w:u w:val="none"/>
+          </w:rPr>
+          <w:t>California</w:t>
+        </w:r>
+      </w:hyperlink>
+      <w:r>
+        <w:rPr>
+          <w:rFonts w:ascii="Arial" w:hAnsi="Arial" w:cs="Arial"/>
+          <w:color w:val="000000"/>
+          <w:sz w:val="20"/>
+          <w:szCs w:val="20"/>
+        </w:rPr>
+        <w:t>.</w:t>
+      </w:r>
+    </w:p>
+    <w:p>
+      <w:pPr>
+        <w:pStyle w:val="NormalWeb"/>
+        <w:shd w:val="clear" w:color="auto" w:fill="FFFFFF"/>
+        <w:spacing w:before="96" w:beforeAutospacing="0" w:after="120" w:afterAutospacing="0" w:line="300" w:lineRule="atLeast"/>
+        <w:rPr>
+          <w:rFonts w:ascii="Arial" w:hAnsi="Arial" w:cs="Arial"/>
+          <w:color w:val="000000"/>
+          <w:sz w:val="20"/>
+          <w:szCs w:val="20"/>
+        </w:rPr>
+      </w:pPr>
+      <w:r>
+        <w:rPr>
+          <w:rFonts w:ascii="Arial" w:hAnsi="Arial" w:cs="Arial"/>
+          <w:color w:val="000000"/>
+          <w:sz w:val="20"/>
+          <w:szCs w:val="20"/>
+        </w:rPr>
+        <w:t>Although the location has been highly contested by both environmentalists and non-local residents in Las Vegas, which is over 100 miles (160 km) away, it was approved in 2002 by the</w:t>
+      </w:r>
+      <w:r>
+        <w:rPr>
+          <w:rStyle w:val="apple-converted-space"/>
+          <w:rFonts w:ascii="Arial" w:hAnsi="Arial" w:cs="Arial"/>
+          <w:color w:val="000000"/>
+          <w:sz w:val="20"/>
+          <w:szCs w:val="20"/>
+        </w:rPr>
+        <w:t> </w:t>
+      </w:r>
+      <w:hyperlink r:id="rId24" w:tooltip="United States Congress" w:history="1">
+        <w:r>
+          <w:rPr>
+            <w:rStyle w:val="Hyperlink"/>
+            <w:rFonts w:ascii="Arial" w:hAnsi="Arial" w:cs="Arial"/>
+            <w:color w:val="0B0080"/>
+            <w:sz w:val="20"/>
+            <w:szCs w:val="20"/>
+            <w:u w:val="none"/>
+          </w:rPr>
+          <w:t>United States Congress</w:t>
+        </w:r>
+      </w:hyperlink>
+      <w:r>
+        <w:rPr>
+          <w:rFonts w:ascii="Arial" w:hAnsi="Arial" w:cs="Arial"/>
+          <w:color w:val="000000"/>
+          <w:sz w:val="20"/>
+          <w:szCs w:val="20"/>
+        </w:rPr>
+        <w:t>. However, under the</w:t>
+      </w:r>
+      <w:r>
+        <w:rPr>
+          <w:rStyle w:val="apple-converted-space"/>
+          <w:rFonts w:ascii="Arial" w:hAnsi="Arial" w:cs="Arial"/>
+          <w:color w:val="000000"/>
+          <w:sz w:val="20"/>
+          <w:szCs w:val="20"/>
+        </w:rPr>
+        <w:t> </w:t>
+      </w:r>
+      <w:hyperlink r:id="rId25" w:tooltip="Obama Administration" w:history="1">
+        <w:r>
+          <w:rPr>
+            <w:rStyle w:val="Hyperlink"/>
+            <w:rFonts w:ascii="Arial" w:hAnsi="Arial" w:cs="Arial"/>
+            <w:color w:val="0B0080"/>
+            <w:sz w:val="20"/>
+            <w:szCs w:val="20"/>
+            <w:u w:val="none"/>
+          </w:rPr>
+          <w:t xml:space="preserve">Obama </w:t>
+        </w:r>
+        <w:proofErr w:type="gramStart"/>
+        <w:r>
+          <w:rPr>
+            <w:rStyle w:val="Hyperlink"/>
+            <w:rFonts w:ascii="Arial" w:hAnsi="Arial" w:cs="Arial"/>
+            <w:color w:val="0B0080"/>
+            <w:sz w:val="20"/>
+            <w:szCs w:val="20"/>
+            <w:u w:val="none"/>
+          </w:rPr>
+          <w:t>Administration</w:t>
+        </w:r>
+        <w:proofErr w:type="gramEnd"/>
+      </w:hyperlink>
+      <w:hyperlink r:id="rId26" w:anchor="cite_note-GAO-1" w:history="1">
+        <w:r>
+          <w:rPr>
+            <w:rStyle w:val="Hyperlink"/>
+            <w:rFonts w:ascii="Arial" w:hAnsi="Arial" w:cs="Arial"/>
+            <w:color w:val="0B0080"/>
+            <w:sz w:val="20"/>
+            <w:szCs w:val="20"/>
+            <w:u w:val="none"/>
+            <w:vertAlign w:val="superscript"/>
+          </w:rPr>
+          <w:t>[2]</w:t>
+        </w:r>
+      </w:hyperlink>
+      <w:r>
+        <w:rPr>
+          <w:rStyle w:val="apple-converted-space"/>
+          <w:rFonts w:ascii="Arial" w:hAnsi="Arial" w:cs="Arial"/>
+          <w:color w:val="000000"/>
+          <w:sz w:val="20"/>
+          <w:szCs w:val="20"/>
+        </w:rPr>
+        <w:t> </w:t>
+      </w:r>
+      <w:r>
+        <w:rPr>
+          <w:rFonts w:ascii="Arial" w:hAnsi="Arial" w:cs="Arial"/>
+          <w:color w:val="000000"/>
+          <w:sz w:val="20"/>
+          <w:szCs w:val="20"/>
+        </w:rPr>
+        <w:t>funding for development of Yucca Mountain waste site was terminated effective with the 2011 federal budget passed by Congress on April 14, 2011. The</w:t>
+      </w:r>
+      <w:r>
+        <w:rPr>
+          <w:rStyle w:val="apple-converted-space"/>
+          <w:rFonts w:ascii="Arial" w:hAnsi="Arial" w:cs="Arial"/>
+          <w:color w:val="000000"/>
+          <w:sz w:val="20"/>
+          <w:szCs w:val="20"/>
+        </w:rPr>
+        <w:t> </w:t>
+      </w:r>
+      <w:hyperlink r:id="rId27" w:tooltip="General Accounting Office" w:history="1">
+        <w:r>
+          <w:rPr>
+            <w:rStyle w:val="Hyperlink"/>
+            <w:rFonts w:ascii="Arial" w:hAnsi="Arial" w:cs="Arial"/>
+            <w:color w:val="0B0080"/>
+            <w:sz w:val="20"/>
+            <w:szCs w:val="20"/>
+            <w:u w:val="none"/>
+          </w:rPr>
+          <w:t xml:space="preserve">US </w:t>
+        </w:r>
+        <w:proofErr w:type="spellStart"/>
+        <w:r>
+          <w:rPr>
+            <w:rStyle w:val="Hyperlink"/>
+            <w:rFonts w:ascii="Arial" w:hAnsi="Arial" w:cs="Arial"/>
+            <w:color w:val="0B0080"/>
+            <w:sz w:val="20"/>
+            <w:szCs w:val="20"/>
+            <w:u w:val="none"/>
+          </w:rPr>
+          <w:t>GAO</w:t>
+        </w:r>
+      </w:hyperlink>
+      <w:r>
+        <w:rPr>
+          <w:rFonts w:ascii="Arial" w:hAnsi="Arial" w:cs="Arial"/>
+          <w:color w:val="000000"/>
+          <w:sz w:val="20"/>
+          <w:szCs w:val="20"/>
+        </w:rPr>
+        <w:t>stating</w:t>
+      </w:r>
+      <w:proofErr w:type="spellEnd"/>
+      <w:r>
+        <w:rPr>
+          <w:rFonts w:ascii="Arial" w:hAnsi="Arial" w:cs="Arial"/>
+          <w:color w:val="000000"/>
+          <w:sz w:val="20"/>
+          <w:szCs w:val="20"/>
+        </w:rPr>
+        <w:t xml:space="preserve"> that the closure was for policy not technical or safety reasons.</w:t>
+      </w:r>
+      <w:hyperlink r:id="rId28" w:anchor="cite_note-GAO-1" w:history="1">
+        <w:r>
+          <w:rPr>
+            <w:rStyle w:val="Hyperlink"/>
+            <w:rFonts w:ascii="Arial" w:hAnsi="Arial" w:cs="Arial"/>
+            <w:color w:val="0B0080"/>
+            <w:sz w:val="20"/>
+            <w:szCs w:val="20"/>
+            <w:u w:val="none"/>
+            <w:vertAlign w:val="superscript"/>
+          </w:rPr>
+          <w:t>[2]</w:t>
+        </w:r>
+      </w:hyperlink>
+      <w:r>
+        <w:rPr>
+          <w:rStyle w:val="apple-converted-space"/>
+          <w:rFonts w:ascii="Arial" w:hAnsi="Arial" w:cs="Arial"/>
+          <w:color w:val="000000"/>
+          <w:sz w:val="20"/>
+          <w:szCs w:val="20"/>
+        </w:rPr>
+        <w:t> </w:t>
+      </w:r>
+      <w:r>
+        <w:rPr>
+          <w:rFonts w:ascii="Arial" w:hAnsi="Arial" w:cs="Arial"/>
+          <w:color w:val="000000"/>
+          <w:sz w:val="20"/>
+          <w:szCs w:val="20"/>
+        </w:rPr>
+        <w:t>This leaves United States civilians without any long term storage site for high level radioactive waste, currently stored on-site at various nuclear facilities around the country, although the United States government can dispose of its waste at</w:t>
+      </w:r>
+      <w:r>
+        <w:rPr>
+          <w:rStyle w:val="apple-converted-space"/>
+          <w:rFonts w:ascii="Arial" w:hAnsi="Arial" w:cs="Arial"/>
+          <w:color w:val="000000"/>
+          <w:sz w:val="20"/>
+          <w:szCs w:val="20"/>
+        </w:rPr>
+        <w:t> </w:t>
+      </w:r>
+      <w:hyperlink r:id="rId29" w:tooltip="Waste Isolation Pilot Plant" w:history="1">
+        <w:r>
+          <w:rPr>
+            <w:rStyle w:val="Hyperlink"/>
+            <w:rFonts w:ascii="Arial" w:hAnsi="Arial" w:cs="Arial"/>
+            <w:color w:val="0B0080"/>
+            <w:sz w:val="20"/>
+            <w:szCs w:val="20"/>
+            <w:u w:val="none"/>
+          </w:rPr>
+          <w:t>WIPP</w:t>
+        </w:r>
+      </w:hyperlink>
+      <w:r>
+        <w:rPr>
+          <w:rFonts w:ascii="Arial" w:hAnsi="Arial" w:cs="Arial"/>
+          <w:color w:val="000000"/>
+          <w:sz w:val="20"/>
+          <w:szCs w:val="20"/>
+        </w:rPr>
+        <w:t>, in rooms 2,150 feet (660 m) underground.</w:t>
+      </w:r>
+      <w:hyperlink r:id="rId30" w:anchor="cite_note-2" w:history="1">
+        <w:r>
+          <w:rPr>
+            <w:rStyle w:val="Hyperlink"/>
+            <w:rFonts w:ascii="Arial" w:hAnsi="Arial" w:cs="Arial"/>
+            <w:color w:val="0B0080"/>
+            <w:sz w:val="20"/>
+            <w:szCs w:val="20"/>
+            <w:u w:val="none"/>
+            <w:vertAlign w:val="superscript"/>
+          </w:rPr>
+          <w:t>[3]</w:t>
+        </w:r>
+      </w:hyperlink>
+      <w:r>
+        <w:rPr>
+          <w:rStyle w:val="apple-converted-space"/>
+          <w:rFonts w:ascii="Arial" w:hAnsi="Arial" w:cs="Arial"/>
+          <w:color w:val="000000"/>
+          <w:sz w:val="20"/>
+          <w:szCs w:val="20"/>
+        </w:rPr>
+        <w:t> </w:t>
+      </w:r>
+      <w:r>
+        <w:rPr>
+          <w:rFonts w:ascii="Arial" w:hAnsi="Arial" w:cs="Arial"/>
+          <w:color w:val="000000"/>
+          <w:sz w:val="20"/>
+          <w:szCs w:val="20"/>
+        </w:rPr>
+        <w:t>The</w:t>
+      </w:r>
+      <w:r>
+        <w:rPr>
+          <w:rStyle w:val="apple-converted-space"/>
+          <w:rFonts w:ascii="Arial" w:hAnsi="Arial" w:cs="Arial"/>
+          <w:color w:val="000000"/>
+          <w:sz w:val="20"/>
+          <w:szCs w:val="20"/>
+        </w:rPr>
+        <w:t> </w:t>
+      </w:r>
+      <w:hyperlink r:id="rId31" w:tooltip="United States Department of Energy" w:history="1">
+        <w:r>
+          <w:rPr>
+            <w:rStyle w:val="Hyperlink"/>
+            <w:rFonts w:ascii="Arial" w:hAnsi="Arial" w:cs="Arial"/>
+            <w:color w:val="0B0080"/>
+            <w:sz w:val="20"/>
+            <w:szCs w:val="20"/>
+            <w:u w:val="none"/>
+          </w:rPr>
+          <w:t>Department of Energy</w:t>
+        </w:r>
+      </w:hyperlink>
+      <w:r>
+        <w:rPr>
+          <w:rStyle w:val="apple-converted-space"/>
+          <w:rFonts w:ascii="Arial" w:hAnsi="Arial" w:cs="Arial"/>
+          <w:color w:val="000000"/>
+          <w:sz w:val="20"/>
+          <w:szCs w:val="20"/>
+        </w:rPr>
+        <w:t> </w:t>
+      </w:r>
+      <w:r>
+        <w:rPr>
+          <w:rFonts w:ascii="Arial" w:hAnsi="Arial" w:cs="Arial"/>
+          <w:color w:val="000000"/>
+          <w:sz w:val="20"/>
+          <w:szCs w:val="20"/>
+        </w:rPr>
+        <w:t>is reviewing other options for a high level waste repository.</w:t>
+      </w:r>
+    </w:p>
+    <w:p>
+      <w:pPr>
+        <w:rPr>
+          <w:sz w:val="28"/>
+        </w:rPr>
+      </w:pPr>
+    </w:p>
+    <w:p>
+      <w:pPr>
+        <w:rPr>
+          <w:sz w:val="28"/>
+        </w:rPr>
+      </w:pPr>
+    </w:p>
+    <w:p>
+      <w:pPr>
+        <w:rPr>
+          <w:sz w:val="28"/>
+        </w:rPr>
+      </w:pPr>
+      <w:r>
+        <w:rPr>
+          <w:sz w:val="28"/>
+        </w:rPr>
+        <w:t>An invisible speck of radioactive material can give you cancer.</w:t>
+      </w:r>
+      <w:r>
+        <w:rPr>
+          <w:sz w:val="28"/>
+        </w:rPr>
+        <w:t xml:space="preserve"> </w:t>
+      </w:r>
+    </w:p>
+    <w:p>
+      <w:pPr>
+        <w:rPr>
+          <w:sz w:val="28"/>
+        </w:rPr>
+      </w:pPr>
+    </w:p>
+    <w:p>
+      <w:pPr>
+        <w:rPr>
+          <w:sz w:val="28"/>
+        </w:rPr>
+      </w:pPr>
+      <w:r>
+        <w:rPr>
+          <w:sz w:val="28"/>
+        </w:rPr>
+        <w:t xml:space="preserve">Japan’s </w:t>
+      </w:r>
+      <w:proofErr w:type="spellStart"/>
+      <w:r>
+        <w:rPr>
+          <w:sz w:val="28"/>
+        </w:rPr>
+        <w:t>Fukushuma</w:t>
+      </w:r>
+      <w:proofErr w:type="spellEnd"/>
+      <w:r>
+        <w:rPr>
+          <w:sz w:val="28"/>
+        </w:rPr>
+        <w:t xml:space="preserve"> </w:t>
+      </w:r>
+      <w:proofErr w:type="spellStart"/>
+      <w:r>
+        <w:rPr>
+          <w:sz w:val="28"/>
+        </w:rPr>
+        <w:t>powerplant</w:t>
+      </w:r>
+      <w:proofErr w:type="spellEnd"/>
+      <w:r>
+        <w:rPr>
+          <w:sz w:val="28"/>
+        </w:rPr>
+        <w:t xml:space="preserve"> explosion in December 2011 caused nuclear waste to go into the Pacific </w:t>
+      </w:r>
+      <w:proofErr w:type="gramStart"/>
+      <w:r>
+        <w:rPr>
+          <w:sz w:val="28"/>
+        </w:rPr>
+        <w:t>ocean</w:t>
+      </w:r>
+      <w:proofErr w:type="gramEnd"/>
+      <w:r>
+        <w:rPr>
+          <w:sz w:val="28"/>
+        </w:rPr>
+        <w:t>, which will harm marine life</w:t>
+      </w:r>
+      <w:r>
+        <w:rPr>
+          <w:sz w:val="28"/>
+        </w:rPr>
+        <w:t>. It might reach the shores of other countries. Many chemical compounds are volatile and dissolve in water to form clouds.</w:t>
       </w:r>
     </w:p>
     <w:sectPr>
@@ -1789,6 +3360,39 @@
       <w:ind w:left="720"/>
       <w:contextualSpacing/>
     </w:pPr>
+  </w:style>
+  <w:style w:type="character" w:customStyle="1" w:styleId="apple-converted-space">
+    <w:name w:val="apple-converted-space"/>
+    <w:basedOn w:val="DefaultParagraphFont"/>
+    <w:rsid w:val="00F82466"/>
+  </w:style>
+  <w:style w:type="character" w:styleId="Hyperlink">
+    <w:name w:val="Hyperlink"/>
+    <w:basedOn w:val="DefaultParagraphFont"/>
+    <w:uiPriority w:val="99"/>
+    <w:semiHidden/>
+    <w:unhideWhenUsed/>
+    <w:rsid w:val="00F82466"/>
+    <w:rPr>
+      <w:color w:val="0000FF"/>
+      <w:u w:val="single"/>
+    </w:rPr>
+  </w:style>
+  <w:style w:type="paragraph" w:styleId="NormalWeb">
+    <w:name w:val="Normal (Web)"/>
+    <w:basedOn w:val="Normal"/>
+    <w:uiPriority w:val="99"/>
+    <w:semiHidden/>
+    <w:unhideWhenUsed/>
+    <w:rsid w:val="00F82466"/>
+    <w:pPr>
+      <w:spacing w:before="100" w:beforeAutospacing="1" w:after="100" w:afterAutospacing="1" w:line="240" w:lineRule="auto"/>
+    </w:pPr>
+    <w:rPr>
+      <w:rFonts w:ascii="Times New Roman" w:eastAsia="Times New Roman" w:hAnsi="Times New Roman" w:cs="Times New Roman"/>
+      <w:sz w:val="24"/>
+      <w:szCs w:val="24"/>
+    </w:rPr>
   </w:style>
 </w:styles>
 </file>

</xml_diff>

<commit_message>
Deb: No more repeating questions in quiz.
</commit_message>
<xml_diff>
--- a/TrashManagement.docx
+++ b/TrashManagement.docx
@@ -717,7 +717,6 @@
     </w:p>
     <w:p>
       <w:pPr>
-        <w:jc w:val="center"/>
         <w:rPr>
           <w:sz w:val="36"/>
         </w:rPr>
@@ -2132,6 +2131,88 @@
     </w:p>
     <w:p>
       <w:pPr>
+        <w:spacing w:after="0" w:line="240" w:lineRule="auto"/>
+        <w:rPr>
+          <w:rFonts w:ascii="Times New Roman" w:eastAsia="Times New Roman" w:hAnsi="Times New Roman" w:cs="Times New Roman"/>
+          <w:sz w:val="24"/>
+          <w:szCs w:val="24"/>
+        </w:rPr>
+      </w:pPr>
+      <w:r>
+        <w:rPr>
+          <w:rFonts w:ascii="Arial" w:eastAsia="Times New Roman" w:hAnsi="Arial" w:cs="Arial"/>
+          <w:color w:val="000000"/>
+          <w:sz w:val="20"/>
+          <w:szCs w:val="20"/>
+          <w:shd w:val="clear" w:color="auto" w:fill="FFFFFF"/>
+        </w:rPr>
+        <w:t xml:space="preserve">The low-level (not extremely radioactive) waste can often be buried near the surface of the earth. It is not very dangerous and usually will have lost most of its radioactivity in a couple hundred years. The high-level waste, comprised mostly of spent fuel rods, is harder to get rid of. There are still plans for its disposal, however. Some of these include burying the waste under the ocean floor, storing it </w:t>
+      </w:r>
+      <w:r>
+        <w:rPr>
+          <w:rFonts w:ascii="Arial" w:eastAsia="Times New Roman" w:hAnsi="Arial" w:cs="Arial"/>
+          <w:color w:val="000000"/>
+          <w:sz w:val="20"/>
+          <w:szCs w:val="20"/>
+          <w:shd w:val="clear" w:color="auto" w:fill="FFFFFF"/>
+        </w:rPr>
+        <w:lastRenderedPageBreak/>
+        <w:t xml:space="preserve">underground, and shooting it into space. The most promising option so far is burying the waste in the ground. This is called "deep geological disposal". </w:t>
+      </w:r>
+      <w:proofErr w:type="gramStart"/>
+      <w:r>
+        <w:rPr>
+          <w:rFonts w:ascii="Arial" w:eastAsia="Times New Roman" w:hAnsi="Arial" w:cs="Arial"/>
+          <w:color w:val="000000"/>
+          <w:sz w:val="20"/>
+          <w:szCs w:val="20"/>
+          <w:shd w:val="clear" w:color="auto" w:fill="FFFFFF"/>
+        </w:rPr>
+        <w:t>Because a spent fuel rod contains material that takes thousands of years to become stable (and non-radioactive), it must be contained for a very long time.</w:t>
+      </w:r>
+      <w:proofErr w:type="gramEnd"/>
+      <w:r>
+        <w:rPr>
+          <w:rFonts w:ascii="Arial" w:eastAsia="Times New Roman" w:hAnsi="Arial" w:cs="Arial"/>
+          <w:color w:val="000000"/>
+          <w:sz w:val="20"/>
+          <w:szCs w:val="20"/>
+          <w:shd w:val="clear" w:color="auto" w:fill="FFFFFF"/>
+        </w:rPr>
+        <w:t xml:space="preserve"> If it is not contained, it could come in contact with human population centers and wildlife, posing a great danger to them. Therefore, the waste must be sealed up tightly. Also, if the waste is being stored underground, it must be stored in an area where there is little groundwater flowing through. If ground water does flow through a waste storage site, it could erode the containment canisters and carry waste away into the environment. Additionally, a disposal site must be found with little geological activity. We don't want to put a waste disposal site on top of a fault line, where 1000 years in the future an earthquake will occur, releasing the buried waste into the environment.</w:t>
+      </w:r>
+    </w:p>
+    <w:p>
+      <w:pPr>
+        <w:shd w:val="clear" w:color="auto" w:fill="FFFFFF"/>
+        <w:spacing w:before="100" w:beforeAutospacing="1" w:after="100" w:afterAutospacing="1" w:line="240" w:lineRule="auto"/>
+        <w:rPr>
+          <w:rFonts w:ascii="Arial" w:eastAsia="Times New Roman" w:hAnsi="Arial" w:cs="Arial"/>
+          <w:color w:val="000000"/>
+          <w:sz w:val="20"/>
+          <w:szCs w:val="20"/>
+        </w:rPr>
+      </w:pPr>
+      <w:r>
+        <w:rPr>
+          <w:rFonts w:ascii="Arial" w:eastAsia="Times New Roman" w:hAnsi="Arial" w:cs="Arial"/>
+          <w:color w:val="000000"/>
+          <w:sz w:val="20"/>
+          <w:szCs w:val="20"/>
+        </w:rPr>
+        <w:t>The waste will probably be encapsulated in large casks designed to withstand corrosion, impacts, radiation, and temperature extremes.</w:t>
+      </w:r>
+      <w:r>
+        <w:rPr>
+          <w:rFonts w:ascii="Arial" w:eastAsia="Times New Roman" w:hAnsi="Arial" w:cs="Arial"/>
+          <w:color w:val="000000"/>
+          <w:sz w:val="20"/>
+        </w:rPr>
+        <w:t> </w:t>
+      </w:r>
+    </w:p>
+    <w:p>
+      <w:pPr>
         <w:rPr>
           <w:rFonts w:ascii="Arial" w:hAnsi="Arial" w:cs="Arial"/>
           <w:color w:val="000000"/>
@@ -2160,7 +2241,6 @@
           <w:sz w:val="20"/>
           <w:szCs w:val="20"/>
         </w:rPr>
-        <w:lastRenderedPageBreak/>
         <w:t>The</w:t>
       </w:r>
       <w:r>
@@ -2864,9 +2944,471 @@
     <w:p>
       <w:pPr>
         <w:rPr>
-          <w:sz w:val="28"/>
-        </w:rPr>
-      </w:pPr>
+          <w:rFonts w:ascii="Arial" w:hAnsi="Arial" w:cs="Arial"/>
+          <w:color w:val="000000"/>
+          <w:sz w:val="20"/>
+          <w:szCs w:val="20"/>
+          <w:shd w:val="clear" w:color="auto" w:fill="FFFFFF"/>
+        </w:rPr>
+      </w:pPr>
+      <w:r>
+        <w:rPr>
+          <w:rFonts w:ascii="Arial" w:hAnsi="Arial" w:cs="Arial"/>
+          <w:color w:val="000000"/>
+          <w:sz w:val="20"/>
+          <w:szCs w:val="20"/>
+          <w:shd w:val="clear" w:color="auto" w:fill="FFFFFF"/>
+        </w:rPr>
+        <w:t>Spent nuclear fuel is the radioactive by-product of</w:t>
+      </w:r>
+      <w:r>
+        <w:rPr>
+          <w:rStyle w:val="apple-converted-space"/>
+          <w:rFonts w:ascii="Arial" w:hAnsi="Arial" w:cs="Arial"/>
+          <w:color w:val="000000"/>
+          <w:sz w:val="20"/>
+          <w:szCs w:val="20"/>
+          <w:shd w:val="clear" w:color="auto" w:fill="FFFFFF"/>
+        </w:rPr>
+        <w:t> </w:t>
+      </w:r>
+      <w:hyperlink r:id="rId32" w:tooltip="Electric power" w:history="1">
+        <w:r>
+          <w:rPr>
+            <w:rStyle w:val="Hyperlink"/>
+            <w:rFonts w:ascii="Arial" w:hAnsi="Arial" w:cs="Arial"/>
+            <w:color w:val="0B0080"/>
+            <w:sz w:val="20"/>
+            <w:szCs w:val="20"/>
+            <w:shd w:val="clear" w:color="auto" w:fill="FFFFFF"/>
+          </w:rPr>
+          <w:t>electric power</w:t>
+        </w:r>
+      </w:hyperlink>
+      <w:r>
+        <w:rPr>
+          <w:rStyle w:val="apple-converted-space"/>
+          <w:rFonts w:ascii="Arial" w:hAnsi="Arial" w:cs="Arial"/>
+          <w:color w:val="000000"/>
+          <w:sz w:val="20"/>
+          <w:szCs w:val="20"/>
+          <w:shd w:val="clear" w:color="auto" w:fill="FFFFFF"/>
+        </w:rPr>
+        <w:t> </w:t>
+      </w:r>
+      <w:hyperlink r:id="rId33" w:tooltip="Electricity generation" w:history="1">
+        <w:r>
+          <w:rPr>
+            <w:rStyle w:val="Hyperlink"/>
+            <w:rFonts w:ascii="Arial" w:hAnsi="Arial" w:cs="Arial"/>
+            <w:color w:val="0B0080"/>
+            <w:sz w:val="20"/>
+            <w:szCs w:val="20"/>
+            <w:shd w:val="clear" w:color="auto" w:fill="FFFFFF"/>
+          </w:rPr>
+          <w:t>generation</w:t>
+        </w:r>
+      </w:hyperlink>
+      <w:r>
+        <w:rPr>
+          <w:rStyle w:val="apple-converted-space"/>
+          <w:rFonts w:ascii="Arial" w:hAnsi="Arial" w:cs="Arial"/>
+          <w:color w:val="000000"/>
+          <w:sz w:val="20"/>
+          <w:szCs w:val="20"/>
+          <w:shd w:val="clear" w:color="auto" w:fill="FFFFFF"/>
+        </w:rPr>
+        <w:t> </w:t>
+      </w:r>
+      <w:r>
+        <w:rPr>
+          <w:rFonts w:ascii="Arial" w:hAnsi="Arial" w:cs="Arial"/>
+          <w:color w:val="000000"/>
+          <w:sz w:val="20"/>
+          <w:szCs w:val="20"/>
+          <w:shd w:val="clear" w:color="auto" w:fill="FFFFFF"/>
+        </w:rPr>
+        <w:t>at commercial</w:t>
+      </w:r>
+      <w:r>
+        <w:rPr>
+          <w:rStyle w:val="apple-converted-space"/>
+          <w:rFonts w:ascii="Arial" w:hAnsi="Arial" w:cs="Arial"/>
+          <w:color w:val="000000"/>
+          <w:sz w:val="20"/>
+          <w:szCs w:val="20"/>
+          <w:shd w:val="clear" w:color="auto" w:fill="FFFFFF"/>
+        </w:rPr>
+        <w:t> </w:t>
+      </w:r>
+      <w:hyperlink r:id="rId34" w:tooltip="Nuclear power" w:history="1">
+        <w:r>
+          <w:rPr>
+            <w:rStyle w:val="Hyperlink"/>
+            <w:rFonts w:ascii="Arial" w:hAnsi="Arial" w:cs="Arial"/>
+            <w:color w:val="0B0080"/>
+            <w:sz w:val="20"/>
+            <w:szCs w:val="20"/>
+            <w:shd w:val="clear" w:color="auto" w:fill="FFFFFF"/>
+          </w:rPr>
+          <w:t>nuclear power</w:t>
+        </w:r>
+      </w:hyperlink>
+      <w:r>
+        <w:rPr>
+          <w:rStyle w:val="apple-converted-space"/>
+          <w:rFonts w:ascii="Arial" w:hAnsi="Arial" w:cs="Arial"/>
+          <w:color w:val="000000"/>
+          <w:sz w:val="20"/>
+          <w:szCs w:val="20"/>
+          <w:shd w:val="clear" w:color="auto" w:fill="FFFFFF"/>
+        </w:rPr>
+        <w:t> </w:t>
+      </w:r>
+      <w:r>
+        <w:rPr>
+          <w:rFonts w:ascii="Arial" w:hAnsi="Arial" w:cs="Arial"/>
+          <w:color w:val="000000"/>
+          <w:sz w:val="20"/>
+          <w:szCs w:val="20"/>
+          <w:shd w:val="clear" w:color="auto" w:fill="FFFFFF"/>
+        </w:rPr>
+        <w:t>plants, and high-level radioactive waste is the by-product from</w:t>
+      </w:r>
+      <w:r>
+        <w:rPr>
+          <w:rStyle w:val="apple-converted-space"/>
+          <w:rFonts w:ascii="Arial" w:hAnsi="Arial" w:cs="Arial"/>
+          <w:color w:val="000000"/>
+          <w:sz w:val="20"/>
+          <w:szCs w:val="20"/>
+          <w:shd w:val="clear" w:color="auto" w:fill="FFFFFF"/>
+        </w:rPr>
+        <w:t> </w:t>
+      </w:r>
+      <w:hyperlink r:id="rId35" w:tooltip="Nuclear reprocessing" w:history="1">
+        <w:r>
+          <w:rPr>
+            <w:rStyle w:val="Hyperlink"/>
+            <w:rFonts w:ascii="Arial" w:hAnsi="Arial" w:cs="Arial"/>
+            <w:color w:val="0B0080"/>
+            <w:sz w:val="20"/>
+            <w:szCs w:val="20"/>
+            <w:shd w:val="clear" w:color="auto" w:fill="FFFFFF"/>
+          </w:rPr>
+          <w:t>reprocessing</w:t>
+        </w:r>
+      </w:hyperlink>
+      <w:r>
+        <w:rPr>
+          <w:rStyle w:val="apple-converted-space"/>
+          <w:rFonts w:ascii="Arial" w:hAnsi="Arial" w:cs="Arial"/>
+          <w:color w:val="000000"/>
+          <w:sz w:val="20"/>
+          <w:szCs w:val="20"/>
+          <w:shd w:val="clear" w:color="auto" w:fill="FFFFFF"/>
+        </w:rPr>
+        <w:t> </w:t>
+      </w:r>
+      <w:r>
+        <w:rPr>
+          <w:rFonts w:ascii="Arial" w:hAnsi="Arial" w:cs="Arial"/>
+          <w:color w:val="000000"/>
+          <w:sz w:val="20"/>
+          <w:szCs w:val="20"/>
+          <w:shd w:val="clear" w:color="auto" w:fill="FFFFFF"/>
+        </w:rPr>
+        <w:t>spent fuel to produce fissile material for nuclear weapons</w:t>
+      </w:r>
+    </w:p>
+    <w:p>
+      <w:pPr>
+        <w:rPr>
+          <w:sz w:val="28"/>
+        </w:rPr>
+      </w:pPr>
+      <w:r>
+        <w:rPr>
+          <w:rFonts w:ascii="Arial" w:hAnsi="Arial" w:cs="Arial"/>
+          <w:b/>
+          <w:bCs/>
+          <w:color w:val="000000"/>
+          <w:sz w:val="20"/>
+          <w:szCs w:val="20"/>
+          <w:shd w:val="clear" w:color="auto" w:fill="FFFFFF"/>
+        </w:rPr>
+        <w:t>Nuclear reprocessing</w:t>
+      </w:r>
+      <w:r>
+        <w:rPr>
+          <w:rStyle w:val="apple-converted-space"/>
+          <w:rFonts w:ascii="Arial" w:hAnsi="Arial" w:cs="Arial"/>
+          <w:color w:val="000000"/>
+          <w:sz w:val="20"/>
+          <w:szCs w:val="20"/>
+          <w:shd w:val="clear" w:color="auto" w:fill="FFFFFF"/>
+        </w:rPr>
+        <w:t> </w:t>
+      </w:r>
+      <w:r>
+        <w:rPr>
+          <w:rFonts w:ascii="Arial" w:hAnsi="Arial" w:cs="Arial"/>
+          <w:color w:val="000000"/>
+          <w:sz w:val="20"/>
+          <w:szCs w:val="20"/>
+          <w:shd w:val="clear" w:color="auto" w:fill="FFFFFF"/>
+        </w:rPr>
+        <w:t>technology was developed to chemically separate and recover fissionable plutonium from irradiated nuclear fuel.</w:t>
+      </w:r>
+      <w:hyperlink r:id="rId36" w:anchor="cite_note-0" w:history="1">
+        <w:r>
+          <w:rPr>
+            <w:rStyle w:val="Hyperlink"/>
+            <w:rFonts w:ascii="Arial" w:hAnsi="Arial" w:cs="Arial"/>
+            <w:color w:val="0B0080"/>
+            <w:shd w:val="clear" w:color="auto" w:fill="FFFFFF"/>
+            <w:vertAlign w:val="superscript"/>
+          </w:rPr>
+          <w:t>[1]</w:t>
+        </w:r>
+      </w:hyperlink>
+      <w:r>
+        <w:rPr>
+          <w:rStyle w:val="apple-converted-space"/>
+          <w:rFonts w:ascii="Arial" w:hAnsi="Arial" w:cs="Arial"/>
+          <w:color w:val="000000"/>
+          <w:sz w:val="20"/>
+          <w:szCs w:val="20"/>
+          <w:shd w:val="clear" w:color="auto" w:fill="FFFFFF"/>
+        </w:rPr>
+        <w:t> </w:t>
+      </w:r>
+      <w:r>
+        <w:rPr>
+          <w:rFonts w:ascii="Arial" w:hAnsi="Arial" w:cs="Arial"/>
+          <w:color w:val="000000"/>
+          <w:sz w:val="20"/>
+          <w:szCs w:val="20"/>
+          <w:shd w:val="clear" w:color="auto" w:fill="FFFFFF"/>
+        </w:rPr>
+        <w:t>Reprocessing serves multiple purposes, whose relative importance has changed over time. Originally reprocessing was used solely to extract plutonium for producing</w:t>
+      </w:r>
+      <w:r>
+        <w:rPr>
+          <w:rStyle w:val="apple-converted-space"/>
+          <w:rFonts w:ascii="Arial" w:hAnsi="Arial" w:cs="Arial"/>
+          <w:color w:val="000000"/>
+          <w:sz w:val="20"/>
+          <w:szCs w:val="20"/>
+          <w:shd w:val="clear" w:color="auto" w:fill="FFFFFF"/>
+        </w:rPr>
+        <w:t> </w:t>
+      </w:r>
+      <w:hyperlink r:id="rId37" w:tooltip="Nuclear weapons" w:history="1">
+        <w:r>
+          <w:rPr>
+            <w:rStyle w:val="Hyperlink"/>
+            <w:rFonts w:ascii="Arial" w:hAnsi="Arial" w:cs="Arial"/>
+            <w:color w:val="0B0080"/>
+            <w:sz w:val="20"/>
+            <w:szCs w:val="20"/>
+            <w:shd w:val="clear" w:color="auto" w:fill="FFFFFF"/>
+          </w:rPr>
+          <w:t>nuclear weapons</w:t>
+        </w:r>
+      </w:hyperlink>
+      <w:r>
+        <w:rPr>
+          <w:rFonts w:ascii="Arial" w:hAnsi="Arial" w:cs="Arial"/>
+          <w:color w:val="000000"/>
+          <w:sz w:val="20"/>
+          <w:szCs w:val="20"/>
+          <w:shd w:val="clear" w:color="auto" w:fill="FFFFFF"/>
+        </w:rPr>
+        <w:t>. With the commercialization of</w:t>
+      </w:r>
+      <w:r>
+        <w:rPr>
+          <w:rStyle w:val="apple-converted-space"/>
+          <w:rFonts w:ascii="Arial" w:hAnsi="Arial" w:cs="Arial"/>
+          <w:color w:val="000000"/>
+          <w:sz w:val="20"/>
+          <w:szCs w:val="20"/>
+          <w:shd w:val="clear" w:color="auto" w:fill="FFFFFF"/>
+        </w:rPr>
+        <w:t> </w:t>
+      </w:r>
+      <w:hyperlink r:id="rId38" w:tooltip="Nuclear power" w:history="1">
+        <w:r>
+          <w:rPr>
+            <w:rStyle w:val="Hyperlink"/>
+            <w:rFonts w:ascii="Arial" w:hAnsi="Arial" w:cs="Arial"/>
+            <w:color w:val="0B0080"/>
+            <w:sz w:val="20"/>
+            <w:szCs w:val="20"/>
+            <w:shd w:val="clear" w:color="auto" w:fill="FFFFFF"/>
+          </w:rPr>
+          <w:t>nuclear power</w:t>
+        </w:r>
+      </w:hyperlink>
+      <w:r>
+        <w:rPr>
+          <w:rFonts w:ascii="Arial" w:hAnsi="Arial" w:cs="Arial"/>
+          <w:color w:val="000000"/>
+          <w:sz w:val="20"/>
+          <w:szCs w:val="20"/>
+          <w:shd w:val="clear" w:color="auto" w:fill="FFFFFF"/>
+        </w:rPr>
+        <w:t>, the reprocessed plutonium was recycled back into</w:t>
+      </w:r>
+      <w:r>
+        <w:rPr>
+          <w:rStyle w:val="apple-converted-space"/>
+          <w:rFonts w:ascii="Arial" w:hAnsi="Arial" w:cs="Arial"/>
+          <w:color w:val="000000"/>
+          <w:sz w:val="20"/>
+          <w:szCs w:val="20"/>
+          <w:shd w:val="clear" w:color="auto" w:fill="FFFFFF"/>
+        </w:rPr>
+        <w:t> </w:t>
+      </w:r>
+      <w:hyperlink r:id="rId39" w:tooltip="MOX nuclear fuel" w:history="1">
+        <w:r>
+          <w:rPr>
+            <w:rStyle w:val="Hyperlink"/>
+            <w:rFonts w:ascii="Arial" w:hAnsi="Arial" w:cs="Arial"/>
+            <w:color w:val="0B0080"/>
+            <w:sz w:val="20"/>
+            <w:szCs w:val="20"/>
+            <w:shd w:val="clear" w:color="auto" w:fill="FFFFFF"/>
+          </w:rPr>
+          <w:t>MOX nuclear fuel</w:t>
+        </w:r>
+      </w:hyperlink>
+      <w:r>
+        <w:rPr>
+          <w:rStyle w:val="apple-converted-space"/>
+          <w:rFonts w:ascii="Arial" w:hAnsi="Arial" w:cs="Arial"/>
+          <w:color w:val="000000"/>
+          <w:sz w:val="20"/>
+          <w:szCs w:val="20"/>
+          <w:shd w:val="clear" w:color="auto" w:fill="FFFFFF"/>
+        </w:rPr>
+        <w:t> </w:t>
+      </w:r>
+      <w:r>
+        <w:rPr>
+          <w:rFonts w:ascii="Arial" w:hAnsi="Arial" w:cs="Arial"/>
+          <w:color w:val="000000"/>
+          <w:sz w:val="20"/>
+          <w:szCs w:val="20"/>
+          <w:shd w:val="clear" w:color="auto" w:fill="FFFFFF"/>
+        </w:rPr>
+        <w:t>for</w:t>
+      </w:r>
+      <w:r>
+        <w:rPr>
+          <w:rStyle w:val="apple-converted-space"/>
+          <w:rFonts w:ascii="Arial" w:hAnsi="Arial" w:cs="Arial"/>
+          <w:color w:val="000000"/>
+          <w:sz w:val="20"/>
+          <w:szCs w:val="20"/>
+          <w:shd w:val="clear" w:color="auto" w:fill="FFFFFF"/>
+        </w:rPr>
+        <w:t> </w:t>
+      </w:r>
+      <w:hyperlink r:id="rId40" w:tooltip="Thermal reactor" w:history="1">
+        <w:r>
+          <w:rPr>
+            <w:rStyle w:val="Hyperlink"/>
+            <w:rFonts w:ascii="Arial" w:hAnsi="Arial" w:cs="Arial"/>
+            <w:color w:val="0B0080"/>
+            <w:sz w:val="20"/>
+            <w:szCs w:val="20"/>
+            <w:shd w:val="clear" w:color="auto" w:fill="FFFFFF"/>
+          </w:rPr>
+          <w:t>thermal reactors</w:t>
+        </w:r>
+      </w:hyperlink>
+      <w:r>
+        <w:rPr>
+          <w:rFonts w:ascii="Arial" w:hAnsi="Arial" w:cs="Arial"/>
+          <w:color w:val="000000"/>
+          <w:sz w:val="20"/>
+          <w:szCs w:val="20"/>
+          <w:shd w:val="clear" w:color="auto" w:fill="FFFFFF"/>
+        </w:rPr>
+        <w:t>.</w:t>
+      </w:r>
+      <w:hyperlink r:id="rId41" w:anchor="cite_note-1" w:history="1">
+        <w:r>
+          <w:rPr>
+            <w:rStyle w:val="Hyperlink"/>
+            <w:rFonts w:ascii="Arial" w:hAnsi="Arial" w:cs="Arial"/>
+            <w:color w:val="0B0080"/>
+            <w:shd w:val="clear" w:color="auto" w:fill="FFFFFF"/>
+            <w:vertAlign w:val="superscript"/>
+          </w:rPr>
+          <w:t>[2]</w:t>
+        </w:r>
+      </w:hyperlink>
+      <w:r>
+        <w:rPr>
+          <w:rStyle w:val="apple-converted-space"/>
+          <w:rFonts w:ascii="Arial" w:hAnsi="Arial" w:cs="Arial"/>
+          <w:color w:val="000000"/>
+          <w:sz w:val="20"/>
+          <w:szCs w:val="20"/>
+          <w:shd w:val="clear" w:color="auto" w:fill="FFFFFF"/>
+        </w:rPr>
+        <w:t> </w:t>
+      </w:r>
+      <w:proofErr w:type="spellStart"/>
+      <w:r>
+        <w:rPr>
+          <w:rFonts w:ascii="Arial" w:hAnsi="Arial" w:cs="Arial"/>
+          <w:color w:val="000000"/>
+          <w:sz w:val="20"/>
+          <w:szCs w:val="20"/>
+          <w:shd w:val="clear" w:color="auto" w:fill="FFFFFF"/>
+        </w:rPr>
+        <w:t>The</w:t>
+      </w:r>
+      <w:hyperlink r:id="rId42" w:tooltip="Reprocessed uranium" w:history="1">
+        <w:r>
+          <w:rPr>
+            <w:rStyle w:val="Hyperlink"/>
+            <w:rFonts w:ascii="Arial" w:hAnsi="Arial" w:cs="Arial"/>
+            <w:color w:val="0B0080"/>
+            <w:sz w:val="20"/>
+            <w:szCs w:val="20"/>
+            <w:shd w:val="clear" w:color="auto" w:fill="FFFFFF"/>
+          </w:rPr>
+          <w:t>reprocessed</w:t>
+        </w:r>
+        <w:proofErr w:type="spellEnd"/>
+        <w:r>
+          <w:rPr>
+            <w:rStyle w:val="Hyperlink"/>
+            <w:rFonts w:ascii="Arial" w:hAnsi="Arial" w:cs="Arial"/>
+            <w:color w:val="0B0080"/>
+            <w:sz w:val="20"/>
+            <w:szCs w:val="20"/>
+            <w:shd w:val="clear" w:color="auto" w:fill="FFFFFF"/>
+          </w:rPr>
+          <w:t xml:space="preserve"> uranium</w:t>
+        </w:r>
+      </w:hyperlink>
+      <w:r>
+        <w:rPr>
+          <w:rFonts w:ascii="Arial" w:hAnsi="Arial" w:cs="Arial"/>
+          <w:color w:val="000000"/>
+          <w:sz w:val="20"/>
+          <w:szCs w:val="20"/>
+          <w:shd w:val="clear" w:color="auto" w:fill="FFFFFF"/>
+        </w:rPr>
+        <w:t>, which constitutes the bulk of the spent fuel material, can in principle also be re-used as fuel, but that is only economic when uranium prices are high.</w:t>
+      </w:r>
     </w:p>
     <w:p>
       <w:pPr>
@@ -2911,6 +3453,7 @@
         <w:rPr>
           <w:sz w:val="28"/>
         </w:rPr>
+        <w:lastRenderedPageBreak/>
         <w:t xml:space="preserve">Japan’s </w:t>
       </w:r>
       <w:proofErr w:type="spellStart"/>

</xml_diff>